<commit_message>
optimized algotythm and some old stuff...
</commit_message>
<xml_diff>
--- a/2 - Dokumentation/2 - HLS Architektur.docx
+++ b/2 - Dokumentation/2 - HLS Architektur.docx
@@ -9234,7 +9234,7 @@
           <v:shape id="_x0000_i1025" type="#_x0000_t75" style="width:452.95pt;height:220.2pt" o:ole="">
             <v:imagedata r:id="rId26" o:title=""/>
           </v:shape>
-          <o:OLEObject Type="Embed" ProgID="Visio.Drawing.15" ShapeID="_x0000_i1025" DrawAspect="Content" ObjectID="_1461577408" r:id="rId27"/>
+          <o:OLEObject Type="Embed" ProgID="Visio.Drawing.15" ShapeID="_x0000_i1025" DrawAspect="Content" ObjectID="_1462788772" r:id="rId27"/>
         </w:object>
       </w:r>
     </w:p>
@@ -9266,7 +9266,7 @@
           <v:shape id="_x0000_i1026" type="#_x0000_t75" style="width:453.75pt;height:229.4pt" o:ole="">
             <v:imagedata r:id="rId28" o:title=""/>
           </v:shape>
-          <o:OLEObject Type="Embed" ProgID="Visio.Drawing.15" ShapeID="_x0000_i1026" DrawAspect="Content" ObjectID="_1461577409" r:id="rId29"/>
+          <o:OLEObject Type="Embed" ProgID="Visio.Drawing.15" ShapeID="_x0000_i1026" DrawAspect="Content" ObjectID="_1462788773" r:id="rId29"/>
         </w:object>
       </w:r>
     </w:p>
@@ -9386,7 +9386,7 @@
           <v:shape id="_x0000_i1027" type="#_x0000_t75" style="width:452.95pt;height:389.3pt" o:ole="">
             <v:imagedata r:id="rId30" o:title=""/>
           </v:shape>
-          <o:OLEObject Type="Embed" ProgID="Visio.Drawing.15" ShapeID="_x0000_i1027" DrawAspect="Content" ObjectID="_1461577410" r:id="rId31"/>
+          <o:OLEObject Type="Embed" ProgID="Visio.Drawing.15" ShapeID="_x0000_i1027" DrawAspect="Content" ObjectID="_1462788774" r:id="rId31"/>
         </w:object>
       </w:r>
     </w:p>
@@ -9415,7 +9415,7 @@
           <v:shape id="_x0000_i1028" type="#_x0000_t75" style="width:452.95pt;height:277.1pt" o:ole="">
             <v:imagedata r:id="rId32" o:title=""/>
           </v:shape>
-          <o:OLEObject Type="Embed" ProgID="Visio.Drawing.15" ShapeID="_x0000_i1028" DrawAspect="Content" ObjectID="_1461577411" r:id="rId33"/>
+          <o:OLEObject Type="Embed" ProgID="Visio.Drawing.15" ShapeID="_x0000_i1028" DrawAspect="Content" ObjectID="_1462788775" r:id="rId33"/>
         </w:object>
       </w:r>
     </w:p>
@@ -9555,21 +9555,19 @@
           <v:shape id="_x0000_i1029" type="#_x0000_t75" style="width:335.7pt;height:211pt" o:ole="">
             <v:imagedata r:id="rId34" o:title=""/>
           </v:shape>
-          <o:OLEObject Type="Embed" ProgID="Visio.Drawing.15" ShapeID="_x0000_i1029" DrawAspect="Content" ObjectID="_1461577412" r:id="rId35"/>
+          <o:OLEObject Type="Embed" ProgID="Visio.Drawing.15" ShapeID="_x0000_i1029" DrawAspect="Content" ObjectID="_1462788776" r:id="rId35"/>
         </w:object>
       </w:r>
-      <w:bookmarkStart w:id="53" w:name="_GoBack"/>
+    </w:p>
+    <w:p>
+      <w:pPr>
+        <w:pStyle w:val="berschrift3"/>
+      </w:pPr>
+      <w:bookmarkStart w:id="53" w:name="_Toc372480846"/>
+      <w:r>
+        <w:t>Innensicht</w:t>
+      </w:r>
       <w:bookmarkEnd w:id="53"/>
-    </w:p>
-    <w:p>
-      <w:pPr>
-        <w:pStyle w:val="berschrift3"/>
-      </w:pPr>
-      <w:bookmarkStart w:id="54" w:name="_Toc372480846"/>
-      <w:r>
-        <w:t>Innensicht</w:t>
-      </w:r>
-      <w:bookmarkEnd w:id="54"/>
     </w:p>
     <w:p>
       <w:r>
@@ -9589,7 +9587,7 @@
           <v:shape id="_x0000_i1030" type="#_x0000_t75" style="width:452.95pt;height:227.7pt" o:ole="">
             <v:imagedata r:id="rId36" o:title=""/>
           </v:shape>
-          <o:OLEObject Type="Embed" ProgID="Visio.Drawing.15" ShapeID="_x0000_i1030" DrawAspect="Content" ObjectID="_1461577413" r:id="rId37"/>
+          <o:OLEObject Type="Embed" ProgID="Visio.Drawing.15" ShapeID="_x0000_i1030" DrawAspect="Content" ObjectID="_1462788777" r:id="rId37"/>
         </w:object>
       </w:r>
     </w:p>
@@ -9597,95 +9595,95 @@
       <w:pPr>
         <w:pStyle w:val="berschrift3"/>
       </w:pPr>
-      <w:bookmarkStart w:id="55" w:name="_Toc372480847"/>
+      <w:bookmarkStart w:id="54" w:name="_Toc372480847"/>
       <w:r>
         <w:t>Batch-Jobs</w:t>
       </w:r>
+      <w:bookmarkEnd w:id="54"/>
+    </w:p>
+    <w:p>
+      <w:r>
+        <w:t>keine</w:t>
+      </w:r>
+    </w:p>
+    <w:p>
+      <w:pPr>
+        <w:pStyle w:val="berschrift3"/>
+      </w:pPr>
+      <w:bookmarkStart w:id="55" w:name="_Toc372480848"/>
+      <w:r>
+        <w:t>Entwurfsentscheidungen</w:t>
+      </w:r>
       <w:bookmarkEnd w:id="55"/>
     </w:p>
     <w:p>
       <w:r>
-        <w:t>keine</w:t>
+        <w:t xml:space="preserve">Der </w:t>
+      </w:r>
+      <w:r>
+        <w:rPr>
+          <w:rStyle w:val="CodeZchn"/>
+        </w:rPr>
+        <w:t>Bankadapter</w:t>
+      </w:r>
+      <w:r>
+        <w:t xml:space="preserve"> enthält keine Entitäten da lediglich die </w:t>
+      </w:r>
+      <w:r>
+        <w:rPr>
+          <w:rStyle w:val="CodeZchn"/>
+        </w:rPr>
+        <w:t>GutschriftDTO</w:t>
+      </w:r>
+      <w:r>
+        <w:t xml:space="preserve"> von der </w:t>
+      </w:r>
+      <w:r>
+        <w:rPr>
+          <w:rStyle w:val="CodeZchn"/>
+        </w:rPr>
+        <w:t>BuchhaltungsKomponente</w:t>
+      </w:r>
+      <w:r>
+        <w:t xml:space="preserve"> benötigt wird. Über eine interne Klasse </w:t>
+      </w:r>
+      <w:r>
+        <w:rPr>
+          <w:rStyle w:val="CodeZchn"/>
+        </w:rPr>
+        <w:t>GutschriftDetailDTO</w:t>
+      </w:r>
+      <w:r>
+        <w:t xml:space="preserve"> wird die Message Queue gefüllt. Analog dazu werden </w:t>
+      </w:r>
+      <w:r>
+        <w:rPr>
+          <w:rStyle w:val="CodeZchn"/>
+        </w:rPr>
+        <w:t>Zahlungseingänge</w:t>
+      </w:r>
+      <w:r>
+        <w:t xml:space="preserve"> aus der Queue gelesen, dazu wird die interne Klasse </w:t>
+      </w:r>
+      <w:r>
+        <w:rPr>
+          <w:rStyle w:val="CodeZchn"/>
+        </w:rPr>
+        <w:t>ZahlungseingangDetailDTO</w:t>
+      </w:r>
+      <w:r>
+        <w:t xml:space="preserve"> verwendet.</w:t>
       </w:r>
     </w:p>
     <w:p>
       <w:pPr>
         <w:pStyle w:val="berschrift3"/>
       </w:pPr>
-      <w:bookmarkStart w:id="56" w:name="_Toc372480848"/>
-      <w:r>
-        <w:t>Entwurfsentscheidungen</w:t>
+      <w:bookmarkStart w:id="56" w:name="_Toc372480849"/>
+      <w:r>
+        <w:t>Schnittstellen zu Nachbarsystemen</w:t>
       </w:r>
       <w:bookmarkEnd w:id="56"/>
-    </w:p>
-    <w:p>
-      <w:r>
-        <w:t xml:space="preserve">Der </w:t>
-      </w:r>
-      <w:r>
-        <w:rPr>
-          <w:rStyle w:val="CodeZchn"/>
-        </w:rPr>
-        <w:t>Bankadapter</w:t>
-      </w:r>
-      <w:r>
-        <w:t xml:space="preserve"> enthält keine Entitäten da lediglich die </w:t>
-      </w:r>
-      <w:r>
-        <w:rPr>
-          <w:rStyle w:val="CodeZchn"/>
-        </w:rPr>
-        <w:t>GutschriftDTO</w:t>
-      </w:r>
-      <w:r>
-        <w:t xml:space="preserve"> von der </w:t>
-      </w:r>
-      <w:r>
-        <w:rPr>
-          <w:rStyle w:val="CodeZchn"/>
-        </w:rPr>
-        <w:t>BuchhaltungsKomponente</w:t>
-      </w:r>
-      <w:r>
-        <w:t xml:space="preserve"> benötigt wird. Über eine interne Klasse </w:t>
-      </w:r>
-      <w:r>
-        <w:rPr>
-          <w:rStyle w:val="CodeZchn"/>
-        </w:rPr>
-        <w:t>GutschriftDetailDTO</w:t>
-      </w:r>
-      <w:r>
-        <w:t xml:space="preserve"> wird die Message Queue gefüllt. Analog dazu werden </w:t>
-      </w:r>
-      <w:r>
-        <w:rPr>
-          <w:rStyle w:val="CodeZchn"/>
-        </w:rPr>
-        <w:t>Zahlungseingänge</w:t>
-      </w:r>
-      <w:r>
-        <w:t xml:space="preserve"> aus der Queue gelesen, dazu wird die interne Klasse </w:t>
-      </w:r>
-      <w:r>
-        <w:rPr>
-          <w:rStyle w:val="CodeZchn"/>
-        </w:rPr>
-        <w:t>ZahlungseingangDetailDTO</w:t>
-      </w:r>
-      <w:r>
-        <w:t xml:space="preserve"> verwendet.</w:t>
-      </w:r>
-    </w:p>
-    <w:p>
-      <w:pPr>
-        <w:pStyle w:val="berschrift3"/>
-      </w:pPr>
-      <w:bookmarkStart w:id="57" w:name="_Toc372480849"/>
-      <w:r>
-        <w:t>Schnittstellen zu Nachbarsystemen</w:t>
-      </w:r>
-      <w:bookmarkEnd w:id="57"/>
     </w:p>
     <w:p>
       <w:r>
@@ -9708,6 +9706,114 @@
         <w:pStyle w:val="berschrift2"/>
       </w:pPr>
       <w:r>
+        <w:t>Komponente PDF Erzeugung</w:t>
+      </w:r>
+    </w:p>
+    <w:p>
+      <w:pPr>
+        <w:pStyle w:val="berschrift3"/>
+      </w:pPr>
+      <w:r>
+        <w:t>Verantwortungen der Komponente</w:t>
+      </w:r>
+    </w:p>
+    <w:p>
+      <w:r>
+        <w:t>Die Komponente ist u.a. für die Erstellung der Kundenrechnungen verantwortlich. Bisher ist nur das Erstellen dieser verfügbar.</w:t>
+      </w:r>
+    </w:p>
+    <w:p>
+      <w:pPr>
+        <w:pStyle w:val="berschrift3"/>
+      </w:pPr>
+      <w:r>
+        <w:t>Außensicht</w:t>
+      </w:r>
+    </w:p>
+    <w:p>
+      <w:r>
+        <w:t>Die folgende Abbildung zeigt die Außensicht der Komponente. Die Elemente dieser Komponente sind entsprechend der Referenzarchitektur farbig gekennzeichnet. Elemente aus anderen Komponenten sind weiß.</w:t>
+      </w:r>
+      <w:r>
+        <w:br/>
+      </w:r>
+      <w:r>
+        <w:object w:dxaOrig="9795" w:dyaOrig="4636" w14:anchorId="417DC383">
+          <v:shape id="_x0000_i1032" type="#_x0000_t75" style="width:453.75pt;height:214.35pt" o:ole="">
+            <v:imagedata r:id="rId38" o:title=""/>
+          </v:shape>
+          <o:OLEObject Type="Embed" ProgID="Visio.Drawing.15" ShapeID="_x0000_i1032" DrawAspect="Content" ObjectID="_1462788778" r:id="rId39"/>
+        </w:object>
+      </w:r>
+      <w:bookmarkStart w:id="57" w:name="_GoBack"/>
+      <w:bookmarkEnd w:id="57"/>
+    </w:p>
+    <w:p>
+      <w:pPr>
+        <w:pStyle w:val="berschrift3"/>
+      </w:pPr>
+      <w:r>
+        <w:t>Innensicht</w:t>
+      </w:r>
+    </w:p>
+    <w:p>
+      <w:r>
+        <w:object w:dxaOrig="11281" w:dyaOrig="2386" w14:anchorId="137D428B">
+          <v:shape id="_x0000_i1031" type="#_x0000_t75" style="width:453.75pt;height:96.3pt" o:ole="">
+            <v:imagedata r:id="rId40" o:title=""/>
+          </v:shape>
+          <o:OLEObject Type="Embed" ProgID="Visio.Drawing.15" ShapeID="_x0000_i1031" DrawAspect="Content" ObjectID="_1462788779" r:id="rId41"/>
+        </w:object>
+      </w:r>
+    </w:p>
+    <w:p>
+      <w:pPr>
+        <w:pStyle w:val="berschrift3"/>
+      </w:pPr>
+      <w:r>
+        <w:t>Batch-Jobs</w:t>
+      </w:r>
+    </w:p>
+    <w:p>
+      <w:r>
+        <w:t>keine</w:t>
+      </w:r>
+    </w:p>
+    <w:p>
+      <w:pPr>
+        <w:pStyle w:val="berschrift3"/>
+      </w:pPr>
+      <w:r>
+        <w:t>Entwurfsentscheidungen</w:t>
+      </w:r>
+    </w:p>
+    <w:p>
+      <w:r>
+        <w:t xml:space="preserve">Als PDF-Library wird </w:t>
+      </w:r>
+      <w:r>
+        <w:rPr>
+          <w:rStyle w:val="CodeZchn"/>
+        </w:rPr>
+        <w:t>PDFSharp</w:t>
+      </w:r>
+      <w:r>
+        <w:t xml:space="preserve"> verwendet, Grund hierfür war die umfangreiche Funktionalität die in dieser angeboten werden. Somit kann unsere Komponente auch zukünftige Anforderungen erfüllen.  </w:t>
+      </w:r>
+    </w:p>
+    <w:p>
+      <w:pPr>
+        <w:pStyle w:val="berschrift3"/>
+      </w:pPr>
+      <w:r>
+        <w:t>Schnittstellen zu Nachbarsystemen</w:t>
+      </w:r>
+    </w:p>
+    <w:p>
+      <w:pPr>
+        <w:pStyle w:val="berschrift2"/>
+      </w:pPr>
+      <w:r>
         <w:t xml:space="preserve">Komponente </w:t>
       </w:r>
       <w:r>
@@ -9726,6 +9832,7 @@
       </w:pPr>
       <w:bookmarkStart w:id="58" w:name="_Toc241682693"/>
       <w:r>
+        <w:lastRenderedPageBreak/>
         <w:t>Verantwortungen der Komponente</w:t>
       </w:r>
       <w:bookmarkEnd w:id="58"/>
@@ -10173,7 +10280,6 @@
           <w:noProof/>
           <w:lang w:eastAsia="de-DE"/>
         </w:rPr>
-        <w:lastRenderedPageBreak/>
         <w:drawing>
           <wp:inline distT="0" distB="0" distL="0" distR="0" wp14:anchorId="5273CB45" wp14:editId="3F49E57E">
             <wp:extent cx="5760720" cy="2578359"/>
@@ -10192,7 +10298,7 @@
                     </pic:cNvPicPr>
                   </pic:nvPicPr>
                   <pic:blipFill>
-                    <a:blip r:embed="rId38">
+                    <a:blip r:embed="rId42">
                       <a:extLst>
                         <a:ext uri="{28A0092B-C50C-407E-A947-70E740481C1C}">
                           <a14:useLocalDpi xmlns:a14="http://schemas.microsoft.com/office/drawing/2010/main" val="0"/>
@@ -10226,6 +10332,7 @@
     </w:p>
     <w:p>
       <w:r>
+        <w:lastRenderedPageBreak/>
         <w:t xml:space="preserve">Klassen innerhalb derselben Komponente sind </w:t>
       </w:r>
       <w:r>
@@ -11256,7 +11363,7 @@
                     </pic:cNvPicPr>
                   </pic:nvPicPr>
                   <pic:blipFill>
-                    <a:blip r:embed="rId39">
+                    <a:blip r:embed="rId43">
                       <a:extLst>
                         <a:ext uri="{28A0092B-C50C-407E-A947-70E740481C1C}">
                           <a14:useLocalDpi xmlns:a14="http://schemas.microsoft.com/office/drawing/2010/main" val="0"/>
@@ -11347,7 +11454,6 @@
         <w:rPr>
           <w:b/>
         </w:rPr>
-        <w:lastRenderedPageBreak/>
         <w:t>Beispiel</w:t>
       </w:r>
       <w:r>
@@ -12097,6 +12203,7 @@
     </w:p>
     <w:p>
       <w:r>
+        <w:lastRenderedPageBreak/>
         <w:t>Die Mappingk</w:t>
       </w:r>
       <w:r>
@@ -12387,7 +12494,7 @@
                     </pic:cNvPicPr>
                   </pic:nvPicPr>
                   <pic:blipFill>
-                    <a:blip r:embed="rId40">
+                    <a:blip r:embed="rId44">
                       <a:extLst>
                         <a:ext uri="{28A0092B-C50C-407E-A947-70E740481C1C}">
                           <a14:useLocalDpi xmlns:a14="http://schemas.microsoft.com/office/drawing/2010/main" val="0"/>
@@ -12819,7 +12926,6 @@
         <w:rPr>
           <w:noProof/>
         </w:rPr>
-        <w:lastRenderedPageBreak/>
         <w:t xml:space="preserve">Dies führt dazu, dass bei Persistenz-Operationen (read, save/update, delete) auf einer Sendungsanfrage entsprechend auch diese Operationen auf den zugehörigen Sendungspositionen ausgeführt werden. Es macht daher auch keinen Sinn, dass diese „Teile“-Klassen ein eigenes Repository erhalten – im obigen Beispiel führen die Operationen des </w:t>
       </w:r>
       <w:r>
@@ -13248,6 +13354,7 @@
           <w:szCs w:val="19"/>
           <w:highlight w:val="white"/>
         </w:rPr>
+        <w:lastRenderedPageBreak/>
         <w:t xml:space="preserve">        persistenceService.Save(sa);</w:t>
       </w:r>
     </w:p>
@@ -13369,7 +13476,7 @@
       <w:r>
         <w:t xml:space="preserve">Um Objekte mit NHibernate zu persistieren und weitere Operationen darauf auszuführen, wird eine sogenannte Session (siehe Beispiel unter </w:t>
       </w:r>
-      <w:hyperlink r:id="rId41" w:anchor="quickstart-playingwithcats" w:history="1">
+      <w:hyperlink r:id="rId45" w:anchor="quickstart-playingwithcats" w:history="1">
         <w:r>
           <w:rPr>
             <w:rStyle w:val="Hyperlink"/>
@@ -14016,7 +14123,6 @@
           <w:szCs w:val="19"/>
           <w:highlight w:val="white"/>
         </w:rPr>
-        <w:lastRenderedPageBreak/>
         <w:t xml:space="preserve">        gp1 = </w:t>
       </w:r>
       <w:r>
@@ -14478,6 +14584,7 @@
           <w:szCs w:val="19"/>
           <w:highlight w:val="white"/>
         </w:rPr>
+        <w:lastRenderedPageBreak/>
         <w:t xml:space="preserve">    });</w:t>
       </w:r>
     </w:p>
@@ -15712,7 +15819,6 @@
         <w:rPr>
           <w:highlight w:val="white"/>
         </w:rPr>
-        <w:lastRenderedPageBreak/>
         <w:t xml:space="preserve">Daher deaktivieren wir Lazy-Loading bei Referenzen auf andere Objekte innerhalb der Komponente durch entsprechende Konfiguration (Angabe von </w:t>
       </w:r>
       <w:r>
@@ -16141,6 +16247,7 @@
         </w:numPr>
       </w:pPr>
       <w:r>
+        <w:lastRenderedPageBreak/>
         <w:t>Jede Entität muss einen technischen Schlüssel besitzen</w:t>
       </w:r>
       <w:r>
@@ -16214,7 +16321,7 @@
       <w:r>
         <w:t xml:space="preserve"> (</w:t>
       </w:r>
-      <w:hyperlink r:id="rId42" w:history="1">
+      <w:hyperlink r:id="rId46" w:history="1">
         <w:r>
           <w:rPr>
             <w:rStyle w:val="Hyperlink"/>
@@ -17645,7 +17752,6 @@
       </w:pPr>
       <w:bookmarkStart w:id="78" w:name="_Ref239612697"/>
       <w:r>
-        <w:lastRenderedPageBreak/>
         <w:t xml:space="preserve">Initialisierung der </w:t>
       </w:r>
       <w:r>
@@ -18016,6 +18122,7 @@
           <w:szCs w:val="19"/>
           <w:highlight w:val="white"/>
         </w:rPr>
+        <w:lastRenderedPageBreak/>
         <w:t>IPersistenceServices</w:t>
       </w:r>
       <w:r>
@@ -18855,7 +18962,6 @@
           <w:highlight w:val="white"/>
           <w:lang w:val="en-US"/>
         </w:rPr>
-        <w:lastRenderedPageBreak/>
         <w:t>using</w:t>
       </w:r>
       <w:r>
@@ -19437,6 +19543,7 @@
         <w:pStyle w:val="berschrift4"/>
       </w:pPr>
       <w:r>
+        <w:lastRenderedPageBreak/>
         <w:t>Lizenz</w:t>
       </w:r>
       <w:r>
@@ -19473,7 +19580,7 @@
       <w:r>
         <w:t xml:space="preserve"> (</w:t>
       </w:r>
-      <w:hyperlink r:id="rId43" w:history="1">
+      <w:hyperlink r:id="rId47" w:history="1">
         <w:r>
           <w:rPr>
             <w:rStyle w:val="Hyperlink"/>
@@ -19915,7 +20022,6 @@
         </w:rPr>
       </w:pPr>
       <w:r>
-        <w:lastRenderedPageBreak/>
         <w:t xml:space="preserve">Bevor mit der Komponente gearbeitet werden kann, muss eine Instanz der Schnittstelle </w:t>
       </w:r>
       <w:r>
@@ -20496,6 +20602,7 @@
     </w:p>
     <w:p>
       <w:r>
+        <w:lastRenderedPageBreak/>
         <w:t xml:space="preserve">Der Empfang muss durch Rückgabe des Wertes </w:t>
       </w:r>
       <w:r>
@@ -21023,7 +21130,7 @@
       <w:r>
         <w:t xml:space="preserve"> (</w:t>
       </w:r>
-      <w:hyperlink r:id="rId44" w:history="1">
+      <w:hyperlink r:id="rId48" w:history="1">
         <w:r>
           <w:rPr>
             <w:rStyle w:val="Hyperlink"/>
@@ -21111,7 +21218,6 @@
     </w:p>
     <w:p>
       <w:r>
-        <w:lastRenderedPageBreak/>
         <w:t xml:space="preserve">Um dies zu umgehen, gibt es eine TimeService-Komponente in der Infrastruktur, die im normalen System die aktuelle Uhrzeit liefert, für die Test jedoch entsprechend durch ein Mock-Objekt </w:t>
       </w:r>
       <w:r>
@@ -21655,6 +21761,7 @@
       </w:pPr>
       <w:bookmarkStart w:id="85" w:name="_Toc241682713"/>
       <w:r>
+        <w:lastRenderedPageBreak/>
         <w:t>Logging und Tracing</w:t>
       </w:r>
       <w:bookmarkEnd w:id="85"/>
@@ -21732,7 +21839,7 @@
                     </pic:cNvPicPr>
                   </pic:nvPicPr>
                   <pic:blipFill>
-                    <a:blip r:embed="rId45">
+                    <a:blip r:embed="rId49">
                       <a:extLst>
                         <a:ext uri="{28A0092B-C50C-407E-A947-70E740481C1C}">
                           <a14:useLocalDpi xmlns:a14="http://schemas.microsoft.com/office/drawing/2010/main" val="0"/>
@@ -21758,7 +21865,7 @@
                     </a:ln>
                     <a:extLst>
                       <a:ext uri="{FAA26D3D-D897-4be2-8F04-BA451C77F1D7}">
-                        <ma14:placeholderFlag xmlns="" xmlns:mo="http://schemas.microsoft.com/office/mac/office/2008/main" xmlns:mv="urn:schemas-microsoft-com:mac:vml" xmlns:o="urn:schemas-microsoft-com:office:office" xmlns:v="urn:schemas-microsoft-com:vml" xmlns:w10="urn:schemas-microsoft-com:office:word" xmlns:w="http://schemas.openxmlformats.org/wordprocessingml/2006/main" xmlns:ma14="http://schemas.microsoft.com/office/mac/drawingml/2011/main"/>
+                        <ma14:placeholderFlag xmlns:ma14="http://schemas.microsoft.com/office/mac/drawingml/2011/main" xmlns:w="http://schemas.openxmlformats.org/wordprocessingml/2006/main" xmlns:w10="urn:schemas-microsoft-com:office:word" xmlns:v="urn:schemas-microsoft-com:vml" xmlns:o="urn:schemas-microsoft-com:office:office" xmlns:mv="urn:schemas-microsoft-com:mac:vml" xmlns:mo="http://schemas.microsoft.com/office/mac/office/2008/main" xmlns=""/>
                       </a:ext>
                     </a:extLst>
                   </pic:spPr>
@@ -21805,7 +21912,6 @@
     </w:p>
     <w:p>
       <w:r>
-        <w:lastRenderedPageBreak/>
         <w:t xml:space="preserve">Jedes Visual Studio-Projekt, welches alleine lauffähig sein soll – d. h. ausführbare Dateien und </w:t>
       </w:r>
       <w:r>
@@ -22846,6 +22952,7 @@
       </w:pPr>
       <w:bookmarkStart w:id="88" w:name="_Ref239260359"/>
       <w:r>
+        <w:lastRenderedPageBreak/>
         <w:t>MySQL</w:t>
       </w:r>
       <w:bookmarkEnd w:id="88"/>
@@ -24805,7 +24912,6 @@
           <w:szCs w:val="19"/>
           <w:highlight w:val="white"/>
         </w:rPr>
-        <w:lastRenderedPageBreak/>
         <w:t xml:space="preserve">  &lt;/</w:t>
       </w:r>
       <w:r>
@@ -25355,6 +25461,7 @@
       </w:pPr>
       <w:bookmarkStart w:id="92" w:name="_Toc241682717"/>
       <w:r>
+        <w:lastRenderedPageBreak/>
         <w:t>Literatur</w:t>
       </w:r>
       <w:bookmarkEnd w:id="92"/>
@@ -25409,7 +25516,7 @@
                 <w:sz w:val="16"/>
               </w:rPr>
             </w:pPr>
-            <w:hyperlink r:id="rId46" w:history="1">
+            <w:hyperlink r:id="rId50" w:history="1">
               <w:r>
                 <w:rPr>
                   <w:rStyle w:val="Hyperlink"/>
@@ -25453,7 +25560,7 @@
                 <w:sz w:val="18"/>
               </w:rPr>
             </w:pPr>
-            <w:hyperlink r:id="rId47" w:history="1">
+            <w:hyperlink r:id="rId51" w:history="1">
               <w:r>
                 <w:rPr>
                   <w:rStyle w:val="Hyperlink"/>
@@ -25536,7 +25643,7 @@
                 <w:sz w:val="18"/>
               </w:rPr>
             </w:pPr>
-            <w:hyperlink r:id="rId48" w:history="1">
+            <w:hyperlink r:id="rId52" w:history="1">
               <w:r>
                 <w:rPr>
                   <w:rStyle w:val="Hyperlink"/>
@@ -25672,7 +25779,7 @@
                 <w:sz w:val="18"/>
               </w:rPr>
             </w:pPr>
-            <w:hyperlink r:id="rId49" w:history="1">
+            <w:hyperlink r:id="rId53" w:history="1">
               <w:r>
                 <w:rPr>
                   <w:rStyle w:val="Hyperlink"/>
@@ -25715,7 +25822,7 @@
                 <w:sz w:val="18"/>
               </w:rPr>
             </w:pPr>
-            <w:hyperlink r:id="rId50" w:history="1">
+            <w:hyperlink r:id="rId54" w:history="1">
               <w:r>
                 <w:rPr>
                   <w:rStyle w:val="Hyperlink"/>
@@ -25758,7 +25865,7 @@
                 <w:sz w:val="18"/>
               </w:rPr>
             </w:pPr>
-            <w:hyperlink r:id="rId51" w:history="1">
+            <w:hyperlink r:id="rId55" w:history="1">
               <w:r>
                 <w:rPr>
                   <w:rStyle w:val="Hyperlink"/>
@@ -25801,7 +25908,7 @@
                 <w:sz w:val="18"/>
               </w:rPr>
             </w:pPr>
-            <w:hyperlink r:id="rId52" w:history="1">
+            <w:hyperlink r:id="rId56" w:history="1">
               <w:r>
                 <w:rPr>
                   <w:rStyle w:val="Hyperlink"/>
@@ -25884,7 +25991,7 @@
                 <w:sz w:val="18"/>
               </w:rPr>
             </w:pPr>
-            <w:hyperlink r:id="rId53" w:history="1">
+            <w:hyperlink r:id="rId57" w:history="1">
               <w:r>
                 <w:rPr>
                   <w:rStyle w:val="Hyperlink"/>
@@ -25973,7 +26080,7 @@
                 <w:sz w:val="18"/>
               </w:rPr>
             </w:pPr>
-            <w:hyperlink r:id="rId54" w:history="1">
+            <w:hyperlink r:id="rId58" w:history="1">
               <w:r>
                 <w:rPr>
                   <w:rStyle w:val="Hyperlink"/>
@@ -26016,7 +26123,7 @@
                 <w:sz w:val="18"/>
               </w:rPr>
             </w:pPr>
-            <w:hyperlink r:id="rId55" w:history="1">
+            <w:hyperlink r:id="rId59" w:history="1">
               <w:r>
                 <w:rPr>
                   <w:rStyle w:val="Hyperlink"/>
@@ -26102,7 +26209,7 @@
       </w:pPr>
     </w:p>
     <w:sectPr>
-      <w:footerReference w:type="default" r:id="rId56"/>
+      <w:footerReference w:type="default" r:id="rId60"/>
       <w:pgSz w:w="11906" w:h="16838"/>
       <w:pgMar w:top="1417" w:right="1417" w:bottom="1134" w:left="1417" w:header="708" w:footer="0" w:gutter="0"/>
       <w:cols w:space="708"/>
@@ -26173,7 +26280,7 @@
           <w:rPr>
             <w:noProof/>
           </w:rPr>
-          <w:t>20</w:t>
+          <w:t>33</w:t>
         </w:r>
         <w:r>
           <w:rPr>
@@ -33112,7 +33219,7 @@
 </file>
 
 <file path=customXml/itemProps1.xml><?xml version="1.0" encoding="utf-8"?>
-<ds:datastoreItem xmlns:ds="http://schemas.openxmlformats.org/officeDocument/2006/customXml" ds:itemID="{C7385F78-0007-4948-BF67-9AB68E63188C}">
+<ds:datastoreItem xmlns:ds="http://schemas.openxmlformats.org/officeDocument/2006/customXml" ds:itemID="{413E7714-1B87-4CB1-B0CA-E741C2064EE3}">
   <ds:schemaRefs>
     <ds:schemaRef ds:uri="http://schemas.openxmlformats.org/officeDocument/2006/bibliography"/>
   </ds:schemaRefs>

</xml_diff>

<commit_message>
Dokumentation Komponente HLS Webservice
</commit_message>
<xml_diff>
--- a/2 - Dokumentation/2 - HLS Architektur.docx
+++ b/2 - Dokumentation/2 - HLS Architektur.docx
@@ -768,7 +768,6 @@
           <w:docPartUnique/>
         </w:docPartObj>
       </w:sdtPr>
-      <w:sdtEndPr/>
       <w:sdtContent>
         <w:p>
           <w:pPr>
@@ -9234,7 +9233,7 @@
           <v:shape id="_x0000_i1025" type="#_x0000_t75" style="width:452.95pt;height:220.2pt" o:ole="">
             <v:imagedata r:id="rId26" o:title=""/>
           </v:shape>
-          <o:OLEObject Type="Embed" ProgID="Visio.Drawing.15" ShapeID="_x0000_i1025" DrawAspect="Content" ObjectID="_1462788772" r:id="rId27"/>
+          <o:OLEObject Type="Embed" ProgID="Visio.Drawing.15" ShapeID="_x0000_i1025" DrawAspect="Content" ObjectID="_1464874666" r:id="rId27"/>
         </w:object>
       </w:r>
     </w:p>
@@ -9266,7 +9265,7 @@
           <v:shape id="_x0000_i1026" type="#_x0000_t75" style="width:453.75pt;height:229.4pt" o:ole="">
             <v:imagedata r:id="rId28" o:title=""/>
           </v:shape>
-          <o:OLEObject Type="Embed" ProgID="Visio.Drawing.15" ShapeID="_x0000_i1026" DrawAspect="Content" ObjectID="_1462788773" r:id="rId29"/>
+          <o:OLEObject Type="Embed" ProgID="Visio.Drawing.15" ShapeID="_x0000_i1026" DrawAspect="Content" ObjectID="_1464874667" r:id="rId29"/>
         </w:object>
       </w:r>
     </w:p>
@@ -9386,7 +9385,7 @@
           <v:shape id="_x0000_i1027" type="#_x0000_t75" style="width:452.95pt;height:389.3pt" o:ole="">
             <v:imagedata r:id="rId30" o:title=""/>
           </v:shape>
-          <o:OLEObject Type="Embed" ProgID="Visio.Drawing.15" ShapeID="_x0000_i1027" DrawAspect="Content" ObjectID="_1462788774" r:id="rId31"/>
+          <o:OLEObject Type="Embed" ProgID="Visio.Drawing.15" ShapeID="_x0000_i1027" DrawAspect="Content" ObjectID="_1464874668" r:id="rId31"/>
         </w:object>
       </w:r>
     </w:p>
@@ -9415,7 +9414,7 @@
           <v:shape id="_x0000_i1028" type="#_x0000_t75" style="width:452.95pt;height:277.1pt" o:ole="">
             <v:imagedata r:id="rId32" o:title=""/>
           </v:shape>
-          <o:OLEObject Type="Embed" ProgID="Visio.Drawing.15" ShapeID="_x0000_i1028" DrawAspect="Content" ObjectID="_1462788775" r:id="rId33"/>
+          <o:OLEObject Type="Embed" ProgID="Visio.Drawing.15" ShapeID="_x0000_i1028" DrawAspect="Content" ObjectID="_1464874669" r:id="rId33"/>
         </w:object>
       </w:r>
     </w:p>
@@ -9555,7 +9554,7 @@
           <v:shape id="_x0000_i1029" type="#_x0000_t75" style="width:335.7pt;height:211pt" o:ole="">
             <v:imagedata r:id="rId34" o:title=""/>
           </v:shape>
-          <o:OLEObject Type="Embed" ProgID="Visio.Drawing.15" ShapeID="_x0000_i1029" DrawAspect="Content" ObjectID="_1462788776" r:id="rId35"/>
+          <o:OLEObject Type="Embed" ProgID="Visio.Drawing.15" ShapeID="_x0000_i1029" DrawAspect="Content" ObjectID="_1464874670" r:id="rId35"/>
         </w:object>
       </w:r>
     </w:p>
@@ -9587,7 +9586,7 @@
           <v:shape id="_x0000_i1030" type="#_x0000_t75" style="width:452.95pt;height:227.7pt" o:ole="">
             <v:imagedata r:id="rId36" o:title=""/>
           </v:shape>
-          <o:OLEObject Type="Embed" ProgID="Visio.Drawing.15" ShapeID="_x0000_i1030" DrawAspect="Content" ObjectID="_1462788777" r:id="rId37"/>
+          <o:OLEObject Type="Embed" ProgID="Visio.Drawing.15" ShapeID="_x0000_i1030" DrawAspect="Content" ObjectID="_1464874671" r:id="rId37"/>
         </w:object>
       </w:r>
     </w:p>
@@ -9739,14 +9738,12 @@
       </w:r>
       <w:r>
         <w:object w:dxaOrig="9795" w:dyaOrig="4636" w14:anchorId="417DC383">
-          <v:shape id="_x0000_i1032" type="#_x0000_t75" style="width:453.75pt;height:214.35pt" o:ole="">
+          <v:shape id="_x0000_i1031" type="#_x0000_t75" style="width:453.75pt;height:214.35pt" o:ole="">
             <v:imagedata r:id="rId38" o:title=""/>
           </v:shape>
-          <o:OLEObject Type="Embed" ProgID="Visio.Drawing.15" ShapeID="_x0000_i1032" DrawAspect="Content" ObjectID="_1462788778" r:id="rId39"/>
+          <o:OLEObject Type="Embed" ProgID="Visio.Drawing.15" ShapeID="_x0000_i1031" DrawAspect="Content" ObjectID="_1464874672" r:id="rId39"/>
         </w:object>
       </w:r>
-      <w:bookmarkStart w:id="57" w:name="_GoBack"/>
-      <w:bookmarkEnd w:id="57"/>
     </w:p>
     <w:p>
       <w:pPr>
@@ -9759,10 +9756,10 @@
     <w:p>
       <w:r>
         <w:object w:dxaOrig="11281" w:dyaOrig="2386" w14:anchorId="137D428B">
-          <v:shape id="_x0000_i1031" type="#_x0000_t75" style="width:453.75pt;height:96.3pt" o:ole="">
+          <v:shape id="_x0000_i1032" type="#_x0000_t75" style="width:453.75pt;height:96.3pt" o:ole="">
             <v:imagedata r:id="rId40" o:title=""/>
           </v:shape>
-          <o:OLEObject Type="Embed" ProgID="Visio.Drawing.15" ShapeID="_x0000_i1031" DrawAspect="Content" ObjectID="_1462788779" r:id="rId41"/>
+          <o:OLEObject Type="Embed" ProgID="Visio.Drawing.15" ShapeID="_x0000_i1032" DrawAspect="Content" ObjectID="_1464874673" r:id="rId41"/>
         </w:object>
       </w:r>
     </w:p>
@@ -9816,76 +9813,140 @@
       <w:r>
         <w:t xml:space="preserve">Komponente </w:t>
       </w:r>
-      <w:r>
-        <w:t>XY</w:t>
-      </w:r>
       <w:bookmarkEnd w:id="43"/>
-    </w:p>
-    <w:p>
-      <w:r>
-        <w:t>&lt;generisches Kapitel für Komponentenbeschreibungen&gt;</w:t>
+      <w:r>
+        <w:t>HLS Webservice</w:t>
+      </w:r>
+    </w:p>
+    <w:p>
+      <w:r>
+        <w:t xml:space="preserve">Implementiert einen Webservice, der eine interaktive Schnittstelle zum HLS gemäß </w:t>
+      </w:r>
+      <w:proofErr w:type="gramStart"/>
+      <w:r>
+        <w:t>eines</w:t>
+      </w:r>
+      <w:proofErr w:type="gramEnd"/>
+      <w:r>
+        <w:t xml:space="preserve"> RESTful Interfaces bereitstellt.</w:t>
       </w:r>
     </w:p>
     <w:p>
       <w:pPr>
         <w:pStyle w:val="berschrift3"/>
       </w:pPr>
-      <w:bookmarkStart w:id="58" w:name="_Toc241682693"/>
+      <w:bookmarkStart w:id="57" w:name="_Toc241682693"/>
       <w:r>
         <w:lastRenderedPageBreak/>
         <w:t>Verantwortungen der Komponente</w:t>
       </w:r>
+      <w:bookmarkEnd w:id="57"/>
+    </w:p>
+    <w:p>
+      <w:r>
+        <w:t>Die Komponente ermöglicht das Abfragen von Sendungspositionen, sowie Kundenrechnungen über eine REST API. Die Datenübermittlung erfolgt dabei über das HTTP-Protokoll im JSON-Format.</w:t>
+      </w:r>
+    </w:p>
+    <w:p>
+      <w:pPr>
+        <w:pStyle w:val="berschrift3"/>
+      </w:pPr>
+      <w:bookmarkStart w:id="58" w:name="_Toc241682694"/>
+      <w:r>
+        <w:t>Außensicht</w:t>
+      </w:r>
       <w:bookmarkEnd w:id="58"/>
     </w:p>
     <w:p>
+      <w:bookmarkStart w:id="59" w:name="_GoBack"/>
+      <w:bookmarkEnd w:id="59"/>
+    </w:p>
+    <w:p>
+      <w:r>
+        <w:object w:dxaOrig="9795" w:dyaOrig="4636" w14:anchorId="34138315">
+          <v:shape id="_x0000_i1034" type="#_x0000_t75" style="width:453.75pt;height:214.35pt" o:ole="">
+            <v:imagedata r:id="rId38" o:title=""/>
+          </v:shape>
+          <o:OLEObject Type="Embed" ProgID="Visio.Drawing.15" ShapeID="_x0000_i1034" DrawAspect="Content" ObjectID="_1464874674" r:id="rId42"/>
+        </w:object>
+      </w:r>
+    </w:p>
+    <w:p>
       <w:pPr>
         <w:pStyle w:val="berschrift3"/>
       </w:pPr>
-      <w:bookmarkStart w:id="59" w:name="_Toc241682694"/>
-      <w:r>
-        <w:t>Außensicht</w:t>
-      </w:r>
-      <w:bookmarkEnd w:id="59"/>
+      <w:bookmarkStart w:id="60" w:name="_Toc241682695"/>
+      <w:r>
+        <w:t>Innensicht</w:t>
+      </w:r>
+      <w:bookmarkEnd w:id="60"/>
+    </w:p>
+    <w:p>
+      <w:r>
+        <w:object w:dxaOrig="11281" w:dyaOrig="2386" w14:anchorId="1F2474B4">
+          <v:shape id="_x0000_i1033" type="#_x0000_t75" style="width:453.75pt;height:96.3pt" o:ole="">
+            <v:imagedata r:id="rId40" o:title=""/>
+          </v:shape>
+          <o:OLEObject Type="Embed" ProgID="Visio.Drawing.15" ShapeID="_x0000_i1033" DrawAspect="Content" ObjectID="_1464874675" r:id="rId43"/>
+        </w:object>
+      </w:r>
     </w:p>
     <w:p>
       <w:pPr>
         <w:pStyle w:val="berschrift3"/>
       </w:pPr>
-      <w:bookmarkStart w:id="60" w:name="_Toc241682695"/>
-      <w:r>
-        <w:t>Innensicht</w:t>
-      </w:r>
-      <w:bookmarkEnd w:id="60"/>
+      <w:bookmarkStart w:id="61" w:name="_Toc241682696"/>
+      <w:r>
+        <w:t>Batch-Jobs</w:t>
+      </w:r>
+      <w:bookmarkEnd w:id="61"/>
+    </w:p>
+    <w:p>
+      <w:r>
+        <w:t>keine</w:t>
+      </w:r>
     </w:p>
     <w:p>
       <w:pPr>
         <w:pStyle w:val="berschrift3"/>
       </w:pPr>
-      <w:bookmarkStart w:id="61" w:name="_Toc241682696"/>
-      <w:r>
-        <w:t>Batch-Jobs</w:t>
-      </w:r>
-      <w:bookmarkEnd w:id="61"/>
+      <w:bookmarkStart w:id="62" w:name="_Toc241682697"/>
+      <w:r>
+        <w:t>Entwurfsentscheidungen</w:t>
+      </w:r>
+      <w:bookmarkEnd w:id="62"/>
+    </w:p>
+    <w:p>
+      <w:r>
+        <w:t>Als Kommunikationsgrundlage wurde REST mit JSON als Format für den Datenaustausch gewählt, da durch dies aufgrund der Sprach- und Laufzeitunabhängigkeit die maximale Interoperabilität gewäh</w:t>
+      </w:r>
+      <w:r>
+        <w:t>r</w:t>
+      </w:r>
+      <w:r>
+        <w:t>leistet wird. So ist es ohne Probleme möglich, die Dienste des Webservices durch verschiedene Ko</w:t>
+      </w:r>
+      <w:r>
+        <w:t>n</w:t>
+      </w:r>
+      <w:r>
+        <w:t xml:space="preserve">sumenten, wie beispielsweise eine mobile Anwendung, wahrzunehmen. </w:t>
+      </w:r>
     </w:p>
     <w:p>
       <w:pPr>
         <w:pStyle w:val="berschrift3"/>
       </w:pPr>
-      <w:bookmarkStart w:id="62" w:name="_Toc241682697"/>
-      <w:r>
-        <w:t>Entwurfsentscheidungen</w:t>
-      </w:r>
-      <w:bookmarkEnd w:id="62"/>
-    </w:p>
-    <w:p>
-      <w:pPr>
-        <w:pStyle w:val="berschrift3"/>
-      </w:pPr>
       <w:bookmarkStart w:id="63" w:name="_Toc241682698"/>
       <w:r>
         <w:t>Schnittstellen zu Nachbarsystemen</w:t>
       </w:r>
       <w:bookmarkEnd w:id="63"/>
+    </w:p>
+    <w:p>
+      <w:r>
+        <w:t>Der Webservice greift auf verschiedene Komponenten des HLS zu, insbesondere auf die Buchhaltung und das Transportnetz und den Auftragsservice.</w:t>
+      </w:r>
     </w:p>
     <w:p>
       <w:pPr>
@@ -10171,6 +10232,7 @@
       </w:pPr>
       <w:bookmarkStart w:id="66" w:name="_Toc241682700"/>
       <w:r>
+        <w:lastRenderedPageBreak/>
         <w:t>Infrastruktur</w:t>
       </w:r>
       <w:bookmarkEnd w:id="66"/>
@@ -10298,7 +10360,7 @@
                     </pic:cNvPicPr>
                   </pic:nvPicPr>
                   <pic:blipFill>
-                    <a:blip r:embed="rId42">
+                    <a:blip r:embed="rId44">
                       <a:extLst>
                         <a:ext uri="{28A0092B-C50C-407E-A947-70E740481C1C}">
                           <a14:useLocalDpi xmlns:a14="http://schemas.microsoft.com/office/drawing/2010/main" val="0"/>
@@ -10332,7 +10394,6 @@
     </w:p>
     <w:p>
       <w:r>
-        <w:lastRenderedPageBreak/>
         <w:t xml:space="preserve">Klassen innerhalb derselben Komponente sind </w:t>
       </w:r>
       <w:r>
@@ -11270,6 +11331,7 @@
     </w:p>
     <w:p>
       <w:r>
+        <w:lastRenderedPageBreak/>
         <w:t xml:space="preserve">Beziehungen zwischen Klassen sind </w:t>
       </w:r>
       <w:r>
@@ -11363,7 +11425,7 @@
                     </pic:cNvPicPr>
                   </pic:nvPicPr>
                   <pic:blipFill>
-                    <a:blip r:embed="rId43">
+                    <a:blip r:embed="rId45">
                       <a:extLst>
                         <a:ext uri="{28A0092B-C50C-407E-A947-70E740481C1C}">
                           <a14:useLocalDpi xmlns:a14="http://schemas.microsoft.com/office/drawing/2010/main" val="0"/>
@@ -12203,279 +12265,279 @@
     </w:p>
     <w:p>
       <w:r>
+        <w:t>Die Mappingk</w:t>
+      </w:r>
+      <w:r>
+        <w:t xml:space="preserve">lassen liegen in denselben Dateien wie die jeweiligen Entitäten – die Mappingklasse </w:t>
+      </w:r>
+      <w:r>
+        <w:rPr>
+          <w:rFonts w:ascii="Consolas" w:hAnsi="Consolas" w:cs="Consolas"/>
+          <w:color w:val="2B91AF"/>
+          <w:sz w:val="19"/>
+          <w:szCs w:val="19"/>
+          <w:highlight w:val="white"/>
+        </w:rPr>
+        <w:t>SendungsanfrageMap</w:t>
+      </w:r>
+      <w:r>
+        <w:t xml:space="preserve"> also bspw. in der Datei </w:t>
+      </w:r>
+      <w:r>
+        <w:rPr>
+          <w:rFonts w:ascii="Consolas" w:hAnsi="Consolas" w:cs="Consolas"/>
+          <w:color w:val="000000"/>
+          <w:sz w:val="19"/>
+          <w:szCs w:val="19"/>
+          <w:highlight w:val="white"/>
+        </w:rPr>
+        <w:t>Sendungsanfrage.cs</w:t>
+      </w:r>
+      <w:r>
+        <w:t xml:space="preserve">, in der auch die Klasse </w:t>
+      </w:r>
+      <w:r>
+        <w:rPr>
+          <w:rFonts w:ascii="Consolas" w:hAnsi="Consolas" w:cs="Consolas"/>
+          <w:color w:val="2B91AF"/>
+          <w:sz w:val="19"/>
+          <w:szCs w:val="19"/>
+          <w:highlight w:val="white"/>
+        </w:rPr>
+        <w:t>Sendung</w:t>
+      </w:r>
+      <w:r>
+        <w:rPr>
+          <w:rFonts w:ascii="Consolas" w:hAnsi="Consolas" w:cs="Consolas"/>
+          <w:color w:val="2B91AF"/>
+          <w:sz w:val="19"/>
+          <w:szCs w:val="19"/>
+          <w:highlight w:val="white"/>
+        </w:rPr>
+        <w:t>s</w:t>
+      </w:r>
+      <w:r>
+        <w:rPr>
+          <w:rFonts w:ascii="Consolas" w:hAnsi="Consolas" w:cs="Consolas"/>
+          <w:color w:val="2B91AF"/>
+          <w:sz w:val="19"/>
+          <w:szCs w:val="19"/>
+          <w:highlight w:val="white"/>
+        </w:rPr>
+        <w:t>anfrage</w:t>
+      </w:r>
+      <w:r>
+        <w:t xml:space="preserve"> implementiert ist. Dies vereinfacht die Pflege der Mappings bei Anpassungen an den Entit</w:t>
+      </w:r>
+      <w:r>
+        <w:t>ä</w:t>
+      </w:r>
+      <w:r>
+        <w:t>ten.</w:t>
+      </w:r>
+      <w:r>
+        <w:rPr>
+          <w:noProof/>
+        </w:rPr>
+        <w:t xml:space="preserve"> </w:t>
+      </w:r>
+      <w:r>
+        <w:rPr>
+          <w:noProof/>
+        </w:rPr>
+        <w:t xml:space="preserve">Des Weiteren muss die Klasse des Mappings die Sichtbarkeit </w:t>
+      </w:r>
+      <w:r>
+        <w:rPr>
+          <w:rFonts w:ascii="Consolas" w:hAnsi="Consolas" w:cs="Consolas"/>
+          <w:noProof/>
+          <w:color w:val="0000FF"/>
+          <w:sz w:val="19"/>
+          <w:szCs w:val="19"/>
+          <w:highlight w:val="white"/>
+        </w:rPr>
+        <w:t>internal</w:t>
+      </w:r>
+      <w:r>
+        <w:rPr>
+          <w:rFonts w:ascii="Consolas" w:hAnsi="Consolas" w:cs="Consolas"/>
+          <w:noProof/>
+          <w:color w:val="000000"/>
+          <w:sz w:val="19"/>
+          <w:szCs w:val="19"/>
+          <w:highlight w:val="white"/>
+        </w:rPr>
+        <w:t xml:space="preserve"> </w:t>
+      </w:r>
+      <w:r>
+        <w:rPr>
+          <w:noProof/>
+        </w:rPr>
+        <w:t>aufweisen, damit diese nicht nach außen sichtbar ist.</w:t>
+      </w:r>
+    </w:p>
+    <w:p>
+      <w:r>
+        <w:t xml:space="preserve">Bei der Initialisierung der Persistenz mittels der Klasse </w:t>
+      </w:r>
+      <w:proofErr w:type="spellStart"/>
+      <w:r>
+        <w:rPr>
+          <w:rFonts w:ascii="Consolas" w:hAnsi="Consolas" w:cs="Consolas"/>
+          <w:color w:val="2B91AF"/>
+          <w:sz w:val="19"/>
+          <w:szCs w:val="19"/>
+          <w:highlight w:val="white"/>
+        </w:rPr>
+        <w:t>PersistenceServiceFactory</w:t>
+      </w:r>
+      <w:proofErr w:type="spellEnd"/>
+      <w:r>
+        <w:t xml:space="preserve"> </w:t>
+      </w:r>
+      <w:r>
+        <w:t xml:space="preserve">(siehe Abschnitt </w:t>
+      </w:r>
+      <w:r>
+        <w:fldChar w:fldCharType="begin"/>
+      </w:r>
+      <w:r>
+        <w:instrText xml:space="preserve"> REF _Ref239612697 \r \h </w:instrText>
+      </w:r>
+      <w:r>
+        <w:fldChar w:fldCharType="separate"/>
+      </w:r>
+      <w:r>
+        <w:t>5.1.5.1</w:t>
+      </w:r>
+      <w:r>
+        <w:fldChar w:fldCharType="end"/>
+      </w:r>
+      <w:r>
+        <w:t>) werden alle .NET-</w:t>
+      </w:r>
+      <w:proofErr w:type="spellStart"/>
+      <w:r>
+        <w:t>Assemblies</w:t>
+      </w:r>
+      <w:proofErr w:type="spellEnd"/>
+      <w:r>
+        <w:t xml:space="preserve"> automatisch nach </w:t>
+      </w:r>
+      <w:proofErr w:type="spellStart"/>
+      <w:r>
+        <w:t>Mappingklassen</w:t>
+      </w:r>
+      <w:proofErr w:type="spellEnd"/>
+      <w:r>
+        <w:t xml:space="preserve"> durchsucht und diese en</w:t>
+      </w:r>
+      <w:r>
+        <w:t>t</w:t>
+      </w:r>
+      <w:r>
+        <w:t>sprechend in NHibernate eingebunden. Eine manuelle Angabe der Positionen der Klassen ist nicht nötig.</w:t>
+      </w:r>
+    </w:p>
+    <w:p>
+      <w:pPr>
+        <w:rPr>
+          <w:noProof/>
+        </w:rPr>
+      </w:pPr>
+      <w:r>
+        <w:rPr>
+          <w:noProof/>
+        </w:rPr>
+        <w:t xml:space="preserve">Einige Entitäten des Designmodells weisen eine besonders enge Kopplung in Form einer </w:t>
+      </w:r>
+      <w:r>
+        <w:rPr>
+          <w:b/>
+          <w:noProof/>
+        </w:rPr>
+        <w:t xml:space="preserve">UML-Composition </w:t>
+      </w:r>
+      <w:r>
+        <w:rPr>
+          <w:noProof/>
+        </w:rPr>
+        <w:t xml:space="preserve">auf. Eine Komposition stellt eine </w:t>
+      </w:r>
+      <w:r>
+        <w:rPr>
+          <w:b/>
+          <w:noProof/>
+        </w:rPr>
+        <w:t>Teile-Ganze-Beziehung</w:t>
+      </w:r>
+      <w:r>
+        <w:rPr>
+          <w:noProof/>
+        </w:rPr>
+        <w:t xml:space="preserve"> dar, bei der der Lebenszyklus des „Teils“ and den Lebenszyklus des „Ganzen“ gekoppelt ist. In obigem Beispiel stellt die Klasse </w:t>
+      </w:r>
+      <w:r>
+        <w:rPr>
+          <w:rFonts w:ascii="Consolas" w:hAnsi="Consolas" w:cs="Consolas"/>
+          <w:noProof/>
+          <w:color w:val="2B91AF"/>
+          <w:sz w:val="19"/>
+          <w:szCs w:val="19"/>
+          <w:highlight w:val="white"/>
+        </w:rPr>
+        <w:t>Sendungsanfrage</w:t>
+      </w:r>
+      <w:r>
+        <w:rPr>
+          <w:rFonts w:ascii="Consolas" w:hAnsi="Consolas" w:cs="Consolas"/>
+          <w:noProof/>
+          <w:color w:val="000000"/>
+          <w:sz w:val="19"/>
+          <w:szCs w:val="19"/>
+          <w:highlight w:val="white"/>
+        </w:rPr>
+        <w:t xml:space="preserve"> </w:t>
+      </w:r>
+      <w:r>
+        <w:rPr>
+          <w:noProof/>
+        </w:rPr>
+        <w:t xml:space="preserve">das „Ganze“ und die Klasse </w:t>
+      </w:r>
+      <w:r>
+        <w:rPr>
+          <w:rFonts w:ascii="Consolas" w:hAnsi="Consolas" w:cs="Consolas"/>
+          <w:noProof/>
+          <w:color w:val="2B91AF"/>
+          <w:sz w:val="19"/>
+          <w:szCs w:val="19"/>
+          <w:highlight w:val="white"/>
+        </w:rPr>
+        <w:t>Sendungsposition</w:t>
+      </w:r>
+      <w:r>
+        <w:t xml:space="preserve"> </w:t>
+      </w:r>
+      <w:r>
+        <w:rPr>
+          <w:noProof/>
+        </w:rPr>
+        <w:t>das „Teil“ dar. Wird die Sendungsanfrage gelöscht, so müssen auch die zugehörigen Sendungspositionen gelöscht werden – ohne die Sendungsanfrage machen diese keinen Sinn. Dies ist im Designmodell durch das Kompositionssymbol – die ausgefüllt Raute – angezeigt:</w:t>
+      </w:r>
+    </w:p>
+    <w:p>
+      <w:pPr>
+        <w:rPr>
+          <w:noProof/>
+        </w:rPr>
+      </w:pPr>
+      <w:r>
+        <w:rPr>
+          <w:noProof/>
+          <w:lang w:eastAsia="de-DE"/>
+        </w:rPr>
         <w:lastRenderedPageBreak/>
-        <w:t>Die Mappingk</w:t>
-      </w:r>
-      <w:r>
-        <w:t xml:space="preserve">lassen liegen in denselben Dateien wie die jeweiligen Entitäten – die Mappingklasse </w:t>
-      </w:r>
-      <w:r>
-        <w:rPr>
-          <w:rFonts w:ascii="Consolas" w:hAnsi="Consolas" w:cs="Consolas"/>
-          <w:color w:val="2B91AF"/>
-          <w:sz w:val="19"/>
-          <w:szCs w:val="19"/>
-          <w:highlight w:val="white"/>
-        </w:rPr>
-        <w:t>SendungsanfrageMap</w:t>
-      </w:r>
-      <w:r>
-        <w:t xml:space="preserve"> also bspw. in der Datei </w:t>
-      </w:r>
-      <w:r>
-        <w:rPr>
-          <w:rFonts w:ascii="Consolas" w:hAnsi="Consolas" w:cs="Consolas"/>
-          <w:color w:val="000000"/>
-          <w:sz w:val="19"/>
-          <w:szCs w:val="19"/>
-          <w:highlight w:val="white"/>
-        </w:rPr>
-        <w:t>Sendungsanfrage.cs</w:t>
-      </w:r>
-      <w:r>
-        <w:t xml:space="preserve">, in der auch die Klasse </w:t>
-      </w:r>
-      <w:r>
-        <w:rPr>
-          <w:rFonts w:ascii="Consolas" w:hAnsi="Consolas" w:cs="Consolas"/>
-          <w:color w:val="2B91AF"/>
-          <w:sz w:val="19"/>
-          <w:szCs w:val="19"/>
-          <w:highlight w:val="white"/>
-        </w:rPr>
-        <w:t>Sendung</w:t>
-      </w:r>
-      <w:r>
-        <w:rPr>
-          <w:rFonts w:ascii="Consolas" w:hAnsi="Consolas" w:cs="Consolas"/>
-          <w:color w:val="2B91AF"/>
-          <w:sz w:val="19"/>
-          <w:szCs w:val="19"/>
-          <w:highlight w:val="white"/>
-        </w:rPr>
-        <w:t>s</w:t>
-      </w:r>
-      <w:r>
-        <w:rPr>
-          <w:rFonts w:ascii="Consolas" w:hAnsi="Consolas" w:cs="Consolas"/>
-          <w:color w:val="2B91AF"/>
-          <w:sz w:val="19"/>
-          <w:szCs w:val="19"/>
-          <w:highlight w:val="white"/>
-        </w:rPr>
-        <w:t>anfrage</w:t>
-      </w:r>
-      <w:r>
-        <w:t xml:space="preserve"> implementiert ist. Dies vereinfacht die Pflege der Mappings bei Anpassungen an den Entit</w:t>
-      </w:r>
-      <w:r>
-        <w:t>ä</w:t>
-      </w:r>
-      <w:r>
-        <w:t>ten.</w:t>
-      </w:r>
-      <w:r>
-        <w:rPr>
-          <w:noProof/>
-        </w:rPr>
-        <w:t xml:space="preserve"> </w:t>
-      </w:r>
-      <w:r>
-        <w:rPr>
-          <w:noProof/>
-        </w:rPr>
-        <w:t xml:space="preserve">Des Weiteren muss die Klasse des Mappings die Sichtbarkeit </w:t>
-      </w:r>
-      <w:r>
-        <w:rPr>
-          <w:rFonts w:ascii="Consolas" w:hAnsi="Consolas" w:cs="Consolas"/>
-          <w:noProof/>
-          <w:color w:val="0000FF"/>
-          <w:sz w:val="19"/>
-          <w:szCs w:val="19"/>
-          <w:highlight w:val="white"/>
-        </w:rPr>
-        <w:t>internal</w:t>
-      </w:r>
-      <w:r>
-        <w:rPr>
-          <w:rFonts w:ascii="Consolas" w:hAnsi="Consolas" w:cs="Consolas"/>
-          <w:noProof/>
-          <w:color w:val="000000"/>
-          <w:sz w:val="19"/>
-          <w:szCs w:val="19"/>
-          <w:highlight w:val="white"/>
-        </w:rPr>
-        <w:t xml:space="preserve"> </w:t>
-      </w:r>
-      <w:r>
-        <w:rPr>
-          <w:noProof/>
-        </w:rPr>
-        <w:t>aufweisen, damit diese nicht nach außen sichtbar ist.</w:t>
-      </w:r>
-    </w:p>
-    <w:p>
-      <w:r>
-        <w:t xml:space="preserve">Bei der Initialisierung der Persistenz mittels der Klasse </w:t>
-      </w:r>
-      <w:proofErr w:type="spellStart"/>
-      <w:r>
-        <w:rPr>
-          <w:rFonts w:ascii="Consolas" w:hAnsi="Consolas" w:cs="Consolas"/>
-          <w:color w:val="2B91AF"/>
-          <w:sz w:val="19"/>
-          <w:szCs w:val="19"/>
-          <w:highlight w:val="white"/>
-        </w:rPr>
-        <w:t>PersistenceServiceFactory</w:t>
-      </w:r>
-      <w:proofErr w:type="spellEnd"/>
-      <w:r>
-        <w:t xml:space="preserve"> </w:t>
-      </w:r>
-      <w:r>
-        <w:t xml:space="preserve">(siehe Abschnitt </w:t>
-      </w:r>
-      <w:r>
-        <w:fldChar w:fldCharType="begin"/>
-      </w:r>
-      <w:r>
-        <w:instrText xml:space="preserve"> REF _Ref239612697 \r \h </w:instrText>
-      </w:r>
-      <w:r>
-        <w:fldChar w:fldCharType="separate"/>
-      </w:r>
-      <w:r>
-        <w:t>5.1.5.1</w:t>
-      </w:r>
-      <w:r>
-        <w:fldChar w:fldCharType="end"/>
-      </w:r>
-      <w:r>
-        <w:t>) werden alle .NET-</w:t>
-      </w:r>
-      <w:proofErr w:type="spellStart"/>
-      <w:r>
-        <w:t>Assemblies</w:t>
-      </w:r>
-      <w:proofErr w:type="spellEnd"/>
-      <w:r>
-        <w:t xml:space="preserve"> automatisch nach </w:t>
-      </w:r>
-      <w:proofErr w:type="spellStart"/>
-      <w:r>
-        <w:t>Mappingklassen</w:t>
-      </w:r>
-      <w:proofErr w:type="spellEnd"/>
-      <w:r>
-        <w:t xml:space="preserve"> durchsucht und diese en</w:t>
-      </w:r>
-      <w:r>
-        <w:t>t</w:t>
-      </w:r>
-      <w:r>
-        <w:t>sprechend in NHibernate eingebunden. Eine manuelle Angabe der Positionen der Klassen ist nicht nötig.</w:t>
-      </w:r>
-    </w:p>
-    <w:p>
-      <w:pPr>
-        <w:rPr>
-          <w:noProof/>
-        </w:rPr>
-      </w:pPr>
-      <w:r>
-        <w:rPr>
-          <w:noProof/>
-        </w:rPr>
-        <w:t xml:space="preserve">Einige Entitäten des Designmodells weisen eine besonders enge Kopplung in Form einer </w:t>
-      </w:r>
-      <w:r>
-        <w:rPr>
-          <w:b/>
-          <w:noProof/>
-        </w:rPr>
-        <w:t xml:space="preserve">UML-Composition </w:t>
-      </w:r>
-      <w:r>
-        <w:rPr>
-          <w:noProof/>
-        </w:rPr>
-        <w:t xml:space="preserve">auf. Eine Komposition stellt eine </w:t>
-      </w:r>
-      <w:r>
-        <w:rPr>
-          <w:b/>
-          <w:noProof/>
-        </w:rPr>
-        <w:t>Teile-Ganze-Beziehung</w:t>
-      </w:r>
-      <w:r>
-        <w:rPr>
-          <w:noProof/>
-        </w:rPr>
-        <w:t xml:space="preserve"> dar, bei der der Lebenszyklus des „Teils“ and den Lebenszyklus des „Ganzen“ gekoppelt ist. In obigem Beispiel stellt die Klasse </w:t>
-      </w:r>
-      <w:r>
-        <w:rPr>
-          <w:rFonts w:ascii="Consolas" w:hAnsi="Consolas" w:cs="Consolas"/>
-          <w:noProof/>
-          <w:color w:val="2B91AF"/>
-          <w:sz w:val="19"/>
-          <w:szCs w:val="19"/>
-          <w:highlight w:val="white"/>
-        </w:rPr>
-        <w:t>Sendungsanfrage</w:t>
-      </w:r>
-      <w:r>
-        <w:rPr>
-          <w:rFonts w:ascii="Consolas" w:hAnsi="Consolas" w:cs="Consolas"/>
-          <w:noProof/>
-          <w:color w:val="000000"/>
-          <w:sz w:val="19"/>
-          <w:szCs w:val="19"/>
-          <w:highlight w:val="white"/>
-        </w:rPr>
-        <w:t xml:space="preserve"> </w:t>
-      </w:r>
-      <w:r>
-        <w:rPr>
-          <w:noProof/>
-        </w:rPr>
-        <w:t xml:space="preserve">das „Ganze“ und die Klasse </w:t>
-      </w:r>
-      <w:r>
-        <w:rPr>
-          <w:rFonts w:ascii="Consolas" w:hAnsi="Consolas" w:cs="Consolas"/>
-          <w:noProof/>
-          <w:color w:val="2B91AF"/>
-          <w:sz w:val="19"/>
-          <w:szCs w:val="19"/>
-          <w:highlight w:val="white"/>
-        </w:rPr>
-        <w:t>Sendungsposition</w:t>
-      </w:r>
-      <w:r>
-        <w:t xml:space="preserve"> </w:t>
-      </w:r>
-      <w:r>
-        <w:rPr>
-          <w:noProof/>
-        </w:rPr>
-        <w:t>das „Teil“ dar. Wird die Sendungsanfrage gelöscht, so müssen auch die zugehörigen Sendungspositionen gelöscht werden – ohne die Sendungsanfrage machen diese keinen Sinn. Dies ist im Designmodell durch das Kompositionssymbol – die ausgefüllt Raute – angezeigt:</w:t>
-      </w:r>
-    </w:p>
-    <w:p>
-      <w:pPr>
-        <w:rPr>
-          <w:noProof/>
-        </w:rPr>
-      </w:pPr>
-      <w:r>
-        <w:rPr>
-          <w:noProof/>
-          <w:lang w:eastAsia="de-DE"/>
-        </w:rPr>
         <w:drawing>
           <wp:inline distT="0" distB="0" distL="0" distR="0" wp14:anchorId="27D49EF3" wp14:editId="22E292D1">
             <wp:extent cx="3706900" cy="1068128"/>
@@ -12494,7 +12556,7 @@
                     </pic:cNvPicPr>
                   </pic:nvPicPr>
                   <pic:blipFill>
-                    <a:blip r:embed="rId44">
+                    <a:blip r:embed="rId46">
                       <a:extLst>
                         <a:ext uri="{28A0092B-C50C-407E-A947-70E740481C1C}">
                           <a14:useLocalDpi xmlns:a14="http://schemas.microsoft.com/office/drawing/2010/main" val="0"/>
@@ -13354,7 +13416,6 @@
           <w:szCs w:val="19"/>
           <w:highlight w:val="white"/>
         </w:rPr>
-        <w:lastRenderedPageBreak/>
         <w:t xml:space="preserve">        persistenceService.Save(sa);</w:t>
       </w:r>
     </w:p>
@@ -13476,7 +13537,7 @@
       <w:r>
         <w:t xml:space="preserve">Um Objekte mit NHibernate zu persistieren und weitere Operationen darauf auszuführen, wird eine sogenannte Session (siehe Beispiel unter </w:t>
       </w:r>
-      <w:hyperlink r:id="rId45" w:anchor="quickstart-playingwithcats" w:history="1">
+      <w:hyperlink r:id="rId47" w:anchor="quickstart-playingwithcats" w:history="1">
         <w:r>
           <w:rPr>
             <w:rStyle w:val="Hyperlink"/>
@@ -13638,6 +13699,7 @@
           <w:highlight w:val="white"/>
           <w:lang w:val="en-US"/>
         </w:rPr>
+        <w:lastRenderedPageBreak/>
         <w:t>transactionService.ExecuteTransactionalIfNoTransactionProvided(() =&gt;</w:t>
       </w:r>
     </w:p>
@@ -14584,7 +14646,6 @@
           <w:szCs w:val="19"/>
           <w:highlight w:val="white"/>
         </w:rPr>
-        <w:lastRenderedPageBreak/>
         <w:t xml:space="preserve">    });</w:t>
       </w:r>
     </w:p>
@@ -15474,6 +15535,7 @@
           <w:highlight w:val="white"/>
           <w:lang w:val="en-US"/>
         </w:rPr>
+        <w:lastRenderedPageBreak/>
         <w:t xml:space="preserve">     </w:t>
       </w:r>
       <w:r>
@@ -16247,7 +16309,6 @@
         </w:numPr>
       </w:pPr>
       <w:r>
-        <w:lastRenderedPageBreak/>
         <w:t>Jede Entität muss einen technischen Schlüssel besitzen</w:t>
       </w:r>
       <w:r>
@@ -16321,7 +16382,7 @@
       <w:r>
         <w:t xml:space="preserve"> (</w:t>
       </w:r>
-      <w:hyperlink r:id="rId46" w:history="1">
+      <w:hyperlink r:id="rId48" w:history="1">
         <w:r>
           <w:rPr>
             <w:rStyle w:val="Hyperlink"/>
@@ -16999,6 +17060,17 @@
           <w:highlight w:val="white"/>
         </w:rPr>
         <w:br/>
+      </w:r>
+      <w:r>
+        <w:rPr>
+          <w:rFonts w:ascii="Consolas" w:hAnsi="Consolas" w:cs="Consolas"/>
+          <w:noProof/>
+          <w:color w:val="000000"/>
+          <w:sz w:val="19"/>
+          <w:szCs w:val="19"/>
+          <w:highlight w:val="white"/>
+        </w:rPr>
+        <w:lastRenderedPageBreak/>
         <w:t xml:space="preserve">    </w:t>
       </w:r>
       <w:r>
@@ -18122,7 +18194,6 @@
           <w:szCs w:val="19"/>
           <w:highlight w:val="white"/>
         </w:rPr>
-        <w:lastRenderedPageBreak/>
         <w:t>IPersistenceServices</w:t>
       </w:r>
       <w:r>
@@ -18569,6 +18640,7 @@
           <w:highlight w:val="white"/>
           <w:lang w:val="en-US"/>
         </w:rPr>
+        <w:lastRenderedPageBreak/>
         <w:t>transactionServices</w:t>
       </w:r>
       <w:r>
@@ -19543,7 +19615,6 @@
         <w:pStyle w:val="berschrift4"/>
       </w:pPr>
       <w:r>
-        <w:lastRenderedPageBreak/>
         <w:t>Lizenz</w:t>
       </w:r>
       <w:r>
@@ -19580,7 +19651,7 @@
       <w:r>
         <w:t xml:space="preserve"> (</w:t>
       </w:r>
-      <w:hyperlink r:id="rId47" w:history="1">
+      <w:hyperlink r:id="rId49" w:history="1">
         <w:r>
           <w:rPr>
             <w:rStyle w:val="Hyperlink"/>
@@ -19823,6 +19894,7 @@
       </w:pPr>
       <w:bookmarkStart w:id="80" w:name="_Toc241682708"/>
       <w:r>
+        <w:lastRenderedPageBreak/>
         <w:t>Messaging</w:t>
       </w:r>
       <w:bookmarkEnd w:id="80"/>
@@ -20602,7 +20674,6 @@
     </w:p>
     <w:p>
       <w:r>
-        <w:lastRenderedPageBreak/>
         <w:t xml:space="preserve">Der Empfang muss durch Rückgabe des Wertes </w:t>
       </w:r>
       <w:r>
@@ -21130,7 +21201,7 @@
       <w:r>
         <w:t xml:space="preserve"> (</w:t>
       </w:r>
-      <w:hyperlink r:id="rId48" w:history="1">
+      <w:hyperlink r:id="rId50" w:history="1">
         <w:r>
           <w:rPr>
             <w:rStyle w:val="Hyperlink"/>
@@ -21148,6 +21219,7 @@
       </w:pPr>
       <w:bookmarkStart w:id="83" w:name="_Toc241682711"/>
       <w:r>
+        <w:lastRenderedPageBreak/>
         <w:t>Time Services</w:t>
       </w:r>
       <w:bookmarkEnd w:id="83"/>
@@ -21761,66 +21833,66 @@
       </w:pPr>
       <w:bookmarkStart w:id="85" w:name="_Toc241682713"/>
       <w:r>
+        <w:t>Logging und Tracing</w:t>
+      </w:r>
+      <w:bookmarkEnd w:id="85"/>
+    </w:p>
+    <w:p>
+      <w:r>
+        <w:t>TODO</w:t>
+      </w:r>
+    </w:p>
+    <w:p>
+      <w:pPr>
+        <w:pStyle w:val="berschrift2"/>
+      </w:pPr>
+      <w:bookmarkStart w:id="86" w:name="_Toc241682714"/>
+      <w:r>
+        <w:t>Paketverwaltung</w:t>
+      </w:r>
+      <w:bookmarkEnd w:id="86"/>
+    </w:p>
+    <w:p>
+      <w:r>
+        <w:t>Für die Paketverwaltung in Visual Studio wird die Software NuGet verwendet (siehe [</w:t>
+      </w:r>
+      <w:proofErr w:type="spellStart"/>
+      <w:r>
+        <w:fldChar w:fldCharType="begin"/>
+      </w:r>
+      <w:r>
+        <w:instrText xml:space="preserve"> REF NuGet \h </w:instrText>
+      </w:r>
+      <w:r>
+        <w:fldChar w:fldCharType="separate"/>
+      </w:r>
+      <w:r>
+        <w:rPr>
+          <w:sz w:val="18"/>
+        </w:rPr>
+        <w:t>NuGet</w:t>
+      </w:r>
+      <w:proofErr w:type="spellEnd"/>
+      <w:r>
+        <w:fldChar w:fldCharType="end"/>
+      </w:r>
+      <w:r>
+        <w:t>]).</w:t>
+      </w:r>
+      <w:r>
+        <w:t xml:space="preserve"> NuGet sorgt für die Beachtung der </w:t>
+      </w:r>
+      <w:r>
+        <w:t>entsprechenden Abhängigkeiten der Bibliotheken und lädt diese mit. Des Weiteren benachrichtigt NuGet über entsprechende Paket-Aktualisierungen. In Visual Studio lassen sich die Paket-Abhängigkeiten des Projektes anzeigen:</w:t>
+      </w:r>
+    </w:p>
+    <w:p>
+      <w:r>
+        <w:rPr>
+          <w:noProof/>
+          <w:lang w:eastAsia="de-DE"/>
+        </w:rPr>
         <w:lastRenderedPageBreak/>
-        <w:t>Logging und Tracing</w:t>
-      </w:r>
-      <w:bookmarkEnd w:id="85"/>
-    </w:p>
-    <w:p>
-      <w:r>
-        <w:t>TODO</w:t>
-      </w:r>
-    </w:p>
-    <w:p>
-      <w:pPr>
-        <w:pStyle w:val="berschrift2"/>
-      </w:pPr>
-      <w:bookmarkStart w:id="86" w:name="_Toc241682714"/>
-      <w:r>
-        <w:t>Paketverwaltung</w:t>
-      </w:r>
-      <w:bookmarkEnd w:id="86"/>
-    </w:p>
-    <w:p>
-      <w:r>
-        <w:t>Für die Paketverwaltung in Visual Studio wird die Software NuGet verwendet (siehe [</w:t>
-      </w:r>
-      <w:proofErr w:type="spellStart"/>
-      <w:r>
-        <w:fldChar w:fldCharType="begin"/>
-      </w:r>
-      <w:r>
-        <w:instrText xml:space="preserve"> REF NuGet \h </w:instrText>
-      </w:r>
-      <w:r>
-        <w:fldChar w:fldCharType="separate"/>
-      </w:r>
-      <w:r>
-        <w:rPr>
-          <w:sz w:val="18"/>
-        </w:rPr>
-        <w:t>NuGet</w:t>
-      </w:r>
-      <w:proofErr w:type="spellEnd"/>
-      <w:r>
-        <w:fldChar w:fldCharType="end"/>
-      </w:r>
-      <w:r>
-        <w:t>]).</w:t>
-      </w:r>
-      <w:r>
-        <w:t xml:space="preserve"> NuGet sorgt für die Beachtung der </w:t>
-      </w:r>
-      <w:r>
-        <w:t>entsprechenden Abhängigkeiten der Bibliotheken und lädt diese mit. Des Weiteren benachrichtigt NuGet über entsprechende Paket-Aktualisierungen. In Visual Studio lassen sich die Paket-Abhängigkeiten des Projektes anzeigen:</w:t>
-      </w:r>
-    </w:p>
-    <w:p>
-      <w:r>
-        <w:rPr>
-          <w:noProof/>
-          <w:lang w:eastAsia="de-DE"/>
-        </w:rPr>
         <w:drawing>
           <wp:inline distT="0" distB="0" distL="0" distR="0" wp14:anchorId="7620707D" wp14:editId="798E735F">
             <wp:extent cx="3911743" cy="2561842"/>
@@ -21839,7 +21911,7 @@
                     </pic:cNvPicPr>
                   </pic:nvPicPr>
                   <pic:blipFill>
-                    <a:blip r:embed="rId49">
+                    <a:blip r:embed="rId51">
                       <a:extLst>
                         <a:ext uri="{28A0092B-C50C-407E-A947-70E740481C1C}">
                           <a14:useLocalDpi xmlns:a14="http://schemas.microsoft.com/office/drawing/2010/main" val="0"/>
@@ -21865,7 +21937,7 @@
                     </a:ln>
                     <a:extLst>
                       <a:ext uri="{FAA26D3D-D897-4be2-8F04-BA451C77F1D7}">
-                        <ma14:placeholderFlag xmlns:ma14="http://schemas.microsoft.com/office/mac/drawingml/2011/main" xmlns:w="http://schemas.openxmlformats.org/wordprocessingml/2006/main" xmlns:w10="urn:schemas-microsoft-com:office:word" xmlns:v="urn:schemas-microsoft-com:vml" xmlns:o="urn:schemas-microsoft-com:office:office" xmlns:mv="urn:schemas-microsoft-com:mac:vml" xmlns:mo="http://schemas.microsoft.com/office/mac/office/2008/main" xmlns=""/>
+                        <ma14:placeholderFlag xmlns="" xmlns:mo="http://schemas.microsoft.com/office/mac/office/2008/main" xmlns:mv="urn:schemas-microsoft-com:mac:vml" xmlns:o="urn:schemas-microsoft-com:office:office" xmlns:v="urn:schemas-microsoft-com:vml" xmlns:w10="urn:schemas-microsoft-com:office:word" xmlns:w="http://schemas.openxmlformats.org/wordprocessingml/2006/main" xmlns:ma14="http://schemas.microsoft.com/office/mac/drawingml/2011/main"/>
                       </a:ext>
                     </a:extLst>
                   </pic:spPr>
@@ -22952,7 +23024,6 @@
       </w:pPr>
       <w:bookmarkStart w:id="88" w:name="_Ref239260359"/>
       <w:r>
-        <w:lastRenderedPageBreak/>
         <w:t>MySQL</w:t>
       </w:r>
       <w:bookmarkEnd w:id="88"/>
@@ -23347,6 +23418,7 @@
       </w:pPr>
       <w:bookmarkStart w:id="89" w:name="_Ref239307677"/>
       <w:r>
+        <w:lastRenderedPageBreak/>
         <w:t>RabbitMQ</w:t>
       </w:r>
       <w:bookmarkEnd w:id="89"/>
@@ -25461,7 +25533,6 @@
       </w:pPr>
       <w:bookmarkStart w:id="92" w:name="_Toc241682717"/>
       <w:r>
-        <w:lastRenderedPageBreak/>
         <w:t>Literatur</w:t>
       </w:r>
       <w:bookmarkEnd w:id="92"/>
@@ -25516,7 +25587,7 @@
                 <w:sz w:val="16"/>
               </w:rPr>
             </w:pPr>
-            <w:hyperlink r:id="rId50" w:history="1">
+            <w:hyperlink r:id="rId52" w:history="1">
               <w:r>
                 <w:rPr>
                   <w:rStyle w:val="Hyperlink"/>
@@ -25560,7 +25631,7 @@
                 <w:sz w:val="18"/>
               </w:rPr>
             </w:pPr>
-            <w:hyperlink r:id="rId51" w:history="1">
+            <w:hyperlink r:id="rId53" w:history="1">
               <w:r>
                 <w:rPr>
                   <w:rStyle w:val="Hyperlink"/>
@@ -25643,7 +25714,7 @@
                 <w:sz w:val="18"/>
               </w:rPr>
             </w:pPr>
-            <w:hyperlink r:id="rId52" w:history="1">
+            <w:hyperlink r:id="rId54" w:history="1">
               <w:r>
                 <w:rPr>
                   <w:rStyle w:val="Hyperlink"/>
@@ -25779,7 +25850,7 @@
                 <w:sz w:val="18"/>
               </w:rPr>
             </w:pPr>
-            <w:hyperlink r:id="rId53" w:history="1">
+            <w:hyperlink r:id="rId55" w:history="1">
               <w:r>
                 <w:rPr>
                   <w:rStyle w:val="Hyperlink"/>
@@ -25822,7 +25893,7 @@
                 <w:sz w:val="18"/>
               </w:rPr>
             </w:pPr>
-            <w:hyperlink r:id="rId54" w:history="1">
+            <w:hyperlink r:id="rId56" w:history="1">
               <w:r>
                 <w:rPr>
                   <w:rStyle w:val="Hyperlink"/>
@@ -25865,7 +25936,7 @@
                 <w:sz w:val="18"/>
               </w:rPr>
             </w:pPr>
-            <w:hyperlink r:id="rId55" w:history="1">
+            <w:hyperlink r:id="rId57" w:history="1">
               <w:r>
                 <w:rPr>
                   <w:rStyle w:val="Hyperlink"/>
@@ -25908,7 +25979,7 @@
                 <w:sz w:val="18"/>
               </w:rPr>
             </w:pPr>
-            <w:hyperlink r:id="rId56" w:history="1">
+            <w:hyperlink r:id="rId58" w:history="1">
               <w:r>
                 <w:rPr>
                   <w:rStyle w:val="Hyperlink"/>
@@ -25976,6 +26047,7 @@
               <w:rPr>
                 <w:sz w:val="18"/>
               </w:rPr>
+              <w:lastRenderedPageBreak/>
               <w:t>NuGet</w:t>
             </w:r>
             <w:bookmarkEnd w:id="104"/>
@@ -25991,7 +26063,7 @@
                 <w:sz w:val="18"/>
               </w:rPr>
             </w:pPr>
-            <w:hyperlink r:id="rId57" w:history="1">
+            <w:hyperlink r:id="rId59" w:history="1">
               <w:r>
                 <w:rPr>
                   <w:rStyle w:val="Hyperlink"/>
@@ -26080,7 +26152,7 @@
                 <w:sz w:val="18"/>
               </w:rPr>
             </w:pPr>
-            <w:hyperlink r:id="rId58" w:history="1">
+            <w:hyperlink r:id="rId60" w:history="1">
               <w:r>
                 <w:rPr>
                   <w:rStyle w:val="Hyperlink"/>
@@ -26123,7 +26195,7 @@
                 <w:sz w:val="18"/>
               </w:rPr>
             </w:pPr>
-            <w:hyperlink r:id="rId59" w:history="1">
+            <w:hyperlink r:id="rId61" w:history="1">
               <w:r>
                 <w:rPr>
                   <w:rStyle w:val="Hyperlink"/>
@@ -26209,7 +26281,7 @@
       </w:pPr>
     </w:p>
     <w:sectPr>
-      <w:footerReference w:type="default" r:id="rId60"/>
+      <w:footerReference w:type="default" r:id="rId62"/>
       <w:pgSz w:w="11906" w:h="16838"/>
       <w:pgMar w:top="1417" w:right="1417" w:bottom="1134" w:left="1417" w:header="708" w:footer="0" w:gutter="0"/>
       <w:cols w:space="708"/>
@@ -26257,7 +26329,6 @@
         <w:docPartUnique/>
       </w:docPartObj>
     </w:sdtPr>
-    <w:sdtEndPr/>
     <w:sdtContent>
       <w:p>
         <w:pPr>
@@ -26280,7 +26351,7 @@
           <w:rPr>
             <w:noProof/>
           </w:rPr>
-          <w:t>33</w:t>
+          <w:t>34</w:t>
         </w:r>
         <w:r>
           <w:rPr>
@@ -29920,7 +29991,6 @@
       <w:spacing w:after="0" w:line="240" w:lineRule="auto"/>
     </w:pPr>
     <w:tblPr>
-      <w:tblInd w:w="0" w:type="dxa"/>
       <w:tblBorders>
         <w:top w:val="single" w:sz="4" w:space="0" w:color="000000" w:themeColor="text1"/>
         <w:left w:val="single" w:sz="4" w:space="0" w:color="000000" w:themeColor="text1"/>
@@ -29929,12 +29999,6 @@
         <w:insideH w:val="single" w:sz="4" w:space="0" w:color="000000" w:themeColor="text1"/>
         <w:insideV w:val="single" w:sz="4" w:space="0" w:color="000000" w:themeColor="text1"/>
       </w:tblBorders>
-      <w:tblCellMar>
-        <w:top w:w="0" w:type="dxa"/>
-        <w:left w:w="108" w:type="dxa"/>
-        <w:bottom w:w="0" w:type="dxa"/>
-        <w:right w:w="108" w:type="dxa"/>
-      </w:tblCellMar>
     </w:tblPr>
   </w:style>
   <w:style w:type="paragraph" w:styleId="StandardWeb">
@@ -29964,7 +30028,6 @@
     <w:tblPr>
       <w:tblStyleRowBandSize w:val="1"/>
       <w:tblStyleColBandSize w:val="1"/>
-      <w:tblInd w:w="0" w:type="dxa"/>
       <w:tblBorders>
         <w:top w:val="single" w:sz="8" w:space="0" w:color="4BACC6" w:themeColor="accent5"/>
         <w:left w:val="single" w:sz="8" w:space="0" w:color="4BACC6" w:themeColor="accent5"/>
@@ -29973,12 +30036,6 @@
         <w:insideH w:val="single" w:sz="8" w:space="0" w:color="4BACC6" w:themeColor="accent5"/>
         <w:insideV w:val="single" w:sz="8" w:space="0" w:color="4BACC6" w:themeColor="accent5"/>
       </w:tblBorders>
-      <w:tblCellMar>
-        <w:top w:w="0" w:type="dxa"/>
-        <w:left w:w="108" w:type="dxa"/>
-        <w:bottom w:w="0" w:type="dxa"/>
-        <w:right w:w="108" w:type="dxa"/>
-      </w:tblCellMar>
     </w:tblPr>
     <w:tblStylePr w:type="firstRow">
       <w:pPr>
@@ -30140,19 +30197,12 @@
     <w:tblPr>
       <w:tblStyleRowBandSize w:val="1"/>
       <w:tblStyleColBandSize w:val="1"/>
-      <w:tblInd w:w="0" w:type="dxa"/>
       <w:tblBorders>
         <w:top w:val="single" w:sz="8" w:space="0" w:color="4F81BD" w:themeColor="accent1"/>
         <w:left w:val="single" w:sz="8" w:space="0" w:color="4F81BD" w:themeColor="accent1"/>
         <w:bottom w:val="single" w:sz="8" w:space="0" w:color="4F81BD" w:themeColor="accent1"/>
         <w:right w:val="single" w:sz="8" w:space="0" w:color="4F81BD" w:themeColor="accent1"/>
       </w:tblBorders>
-      <w:tblCellMar>
-        <w:top w:w="0" w:type="dxa"/>
-        <w:left w:w="108" w:type="dxa"/>
-        <w:bottom w:w="0" w:type="dxa"/>
-        <w:right w:w="108" w:type="dxa"/>
-      </w:tblCellMar>
     </w:tblPr>
     <w:tblStylePr w:type="firstRow">
       <w:pPr>
@@ -30236,7 +30286,6 @@
     <w:tblPr>
       <w:tblStyleRowBandSize w:val="1"/>
       <w:tblStyleColBandSize w:val="1"/>
-      <w:tblInd w:w="0" w:type="dxa"/>
       <w:tblBorders>
         <w:top w:val="single" w:sz="8" w:space="0" w:color="4F81BD" w:themeColor="accent1"/>
         <w:left w:val="single" w:sz="8" w:space="0" w:color="4F81BD" w:themeColor="accent1"/>
@@ -30245,12 +30294,6 @@
         <w:insideH w:val="single" w:sz="8" w:space="0" w:color="4F81BD" w:themeColor="accent1"/>
         <w:insideV w:val="single" w:sz="8" w:space="0" w:color="4F81BD" w:themeColor="accent1"/>
       </w:tblBorders>
-      <w:tblCellMar>
-        <w:top w:w="0" w:type="dxa"/>
-        <w:left w:w="108" w:type="dxa"/>
-        <w:bottom w:w="0" w:type="dxa"/>
-        <w:right w:w="108" w:type="dxa"/>
-      </w:tblCellMar>
     </w:tblPr>
     <w:tcPr>
       <w:shd w:val="clear" w:color="auto" w:fill="D3DFEE" w:themeFill="accent1" w:themeFillTint="3F"/>
@@ -30357,7 +30400,6 @@
     <w:tblPr>
       <w:tblStyleRowBandSize w:val="1"/>
       <w:tblStyleColBandSize w:val="1"/>
-      <w:tblInd w:w="0" w:type="dxa"/>
       <w:tblBorders>
         <w:top w:val="single" w:sz="8" w:space="0" w:color="7BA0CD" w:themeColor="accent1" w:themeTint="BF"/>
         <w:left w:val="single" w:sz="8" w:space="0" w:color="7BA0CD" w:themeColor="accent1" w:themeTint="BF"/>
@@ -30365,12 +30407,6 @@
         <w:right w:val="single" w:sz="8" w:space="0" w:color="7BA0CD" w:themeColor="accent1" w:themeTint="BF"/>
         <w:insideH w:val="single" w:sz="8" w:space="0" w:color="7BA0CD" w:themeColor="accent1" w:themeTint="BF"/>
       </w:tblBorders>
-      <w:tblCellMar>
-        <w:top w:w="0" w:type="dxa"/>
-        <w:left w:w="108" w:type="dxa"/>
-        <w:bottom w:w="0" w:type="dxa"/>
-        <w:right w:w="108" w:type="dxa"/>
-      </w:tblCellMar>
     </w:tblPr>
     <w:tblStylePr w:type="firstRow">
       <w:pPr>
@@ -30510,17 +30546,10 @@
     <w:tblPr>
       <w:tblStyleRowBandSize w:val="1"/>
       <w:tblStyleColBandSize w:val="1"/>
-      <w:tblInd w:w="0" w:type="dxa"/>
       <w:tblBorders>
         <w:top w:val="single" w:sz="8" w:space="0" w:color="4F81BD" w:themeColor="accent1"/>
         <w:bottom w:val="single" w:sz="8" w:space="0" w:color="4F81BD" w:themeColor="accent1"/>
       </w:tblBorders>
-      <w:tblCellMar>
-        <w:top w:w="0" w:type="dxa"/>
-        <w:left w:w="108" w:type="dxa"/>
-        <w:bottom w:w="0" w:type="dxa"/>
-        <w:right w:w="108" w:type="dxa"/>
-      </w:tblCellMar>
     </w:tblPr>
     <w:tblStylePr w:type="firstRow">
       <w:pPr>
@@ -30812,7 +30841,6 @@
     <w:tblPr>
       <w:tblStyleRowBandSize w:val="1"/>
       <w:tblStyleColBandSize w:val="1"/>
-      <w:tblInd w:w="0" w:type="dxa"/>
       <w:tblBorders>
         <w:top w:val="single" w:sz="8" w:space="0" w:color="4F81BD" w:themeColor="accent1"/>
         <w:left w:val="single" w:sz="8" w:space="0" w:color="4F81BD" w:themeColor="accent1"/>
@@ -30821,12 +30849,6 @@
         <w:insideH w:val="single" w:sz="8" w:space="0" w:color="4F81BD" w:themeColor="accent1"/>
         <w:insideV w:val="single" w:sz="8" w:space="0" w:color="4F81BD" w:themeColor="accent1"/>
       </w:tblBorders>
-      <w:tblCellMar>
-        <w:top w:w="0" w:type="dxa"/>
-        <w:left w:w="108" w:type="dxa"/>
-        <w:bottom w:w="0" w:type="dxa"/>
-        <w:right w:w="108" w:type="dxa"/>
-      </w:tblCellMar>
     </w:tblPr>
     <w:tblStylePr w:type="firstRow">
       <w:pPr>
@@ -31032,17 +31054,10 @@
     <w:tblPr>
       <w:tblStyleRowBandSize w:val="1"/>
       <w:tblStyleColBandSize w:val="1"/>
-      <w:tblInd w:w="0" w:type="dxa"/>
       <w:tblBorders>
         <w:top w:val="single" w:sz="8" w:space="0" w:color="000000" w:themeColor="text1"/>
         <w:bottom w:val="single" w:sz="8" w:space="0" w:color="000000" w:themeColor="text1"/>
       </w:tblBorders>
-      <w:tblCellMar>
-        <w:top w:w="0" w:type="dxa"/>
-        <w:left w:w="108" w:type="dxa"/>
-        <w:bottom w:w="0" w:type="dxa"/>
-        <w:right w:w="108" w:type="dxa"/>
-      </w:tblCellMar>
     </w:tblPr>
     <w:tblStylePr w:type="firstRow">
       <w:pPr>
@@ -31700,7 +31715,6 @@
       <w:spacing w:after="0" w:line="240" w:lineRule="auto"/>
     </w:pPr>
     <w:tblPr>
-      <w:tblInd w:w="0" w:type="dxa"/>
       <w:tblBorders>
         <w:top w:val="single" w:sz="4" w:space="0" w:color="000000" w:themeColor="text1"/>
         <w:left w:val="single" w:sz="4" w:space="0" w:color="000000" w:themeColor="text1"/>
@@ -31709,12 +31723,6 @@
         <w:insideH w:val="single" w:sz="4" w:space="0" w:color="000000" w:themeColor="text1"/>
         <w:insideV w:val="single" w:sz="4" w:space="0" w:color="000000" w:themeColor="text1"/>
       </w:tblBorders>
-      <w:tblCellMar>
-        <w:top w:w="0" w:type="dxa"/>
-        <w:left w:w="108" w:type="dxa"/>
-        <w:bottom w:w="0" w:type="dxa"/>
-        <w:right w:w="108" w:type="dxa"/>
-      </w:tblCellMar>
     </w:tblPr>
   </w:style>
   <w:style w:type="paragraph" w:styleId="StandardWeb">
@@ -31744,7 +31752,6 @@
     <w:tblPr>
       <w:tblStyleRowBandSize w:val="1"/>
       <w:tblStyleColBandSize w:val="1"/>
-      <w:tblInd w:w="0" w:type="dxa"/>
       <w:tblBorders>
         <w:top w:val="single" w:sz="8" w:space="0" w:color="4BACC6" w:themeColor="accent5"/>
         <w:left w:val="single" w:sz="8" w:space="0" w:color="4BACC6" w:themeColor="accent5"/>
@@ -31753,12 +31760,6 @@
         <w:insideH w:val="single" w:sz="8" w:space="0" w:color="4BACC6" w:themeColor="accent5"/>
         <w:insideV w:val="single" w:sz="8" w:space="0" w:color="4BACC6" w:themeColor="accent5"/>
       </w:tblBorders>
-      <w:tblCellMar>
-        <w:top w:w="0" w:type="dxa"/>
-        <w:left w:w="108" w:type="dxa"/>
-        <w:bottom w:w="0" w:type="dxa"/>
-        <w:right w:w="108" w:type="dxa"/>
-      </w:tblCellMar>
     </w:tblPr>
     <w:tblStylePr w:type="firstRow">
       <w:pPr>
@@ -31920,19 +31921,12 @@
     <w:tblPr>
       <w:tblStyleRowBandSize w:val="1"/>
       <w:tblStyleColBandSize w:val="1"/>
-      <w:tblInd w:w="0" w:type="dxa"/>
       <w:tblBorders>
         <w:top w:val="single" w:sz="8" w:space="0" w:color="4F81BD" w:themeColor="accent1"/>
         <w:left w:val="single" w:sz="8" w:space="0" w:color="4F81BD" w:themeColor="accent1"/>
         <w:bottom w:val="single" w:sz="8" w:space="0" w:color="4F81BD" w:themeColor="accent1"/>
         <w:right w:val="single" w:sz="8" w:space="0" w:color="4F81BD" w:themeColor="accent1"/>
       </w:tblBorders>
-      <w:tblCellMar>
-        <w:top w:w="0" w:type="dxa"/>
-        <w:left w:w="108" w:type="dxa"/>
-        <w:bottom w:w="0" w:type="dxa"/>
-        <w:right w:w="108" w:type="dxa"/>
-      </w:tblCellMar>
     </w:tblPr>
     <w:tblStylePr w:type="firstRow">
       <w:pPr>
@@ -32016,7 +32010,6 @@
     <w:tblPr>
       <w:tblStyleRowBandSize w:val="1"/>
       <w:tblStyleColBandSize w:val="1"/>
-      <w:tblInd w:w="0" w:type="dxa"/>
       <w:tblBorders>
         <w:top w:val="single" w:sz="8" w:space="0" w:color="4F81BD" w:themeColor="accent1"/>
         <w:left w:val="single" w:sz="8" w:space="0" w:color="4F81BD" w:themeColor="accent1"/>
@@ -32025,12 +32018,6 @@
         <w:insideH w:val="single" w:sz="8" w:space="0" w:color="4F81BD" w:themeColor="accent1"/>
         <w:insideV w:val="single" w:sz="8" w:space="0" w:color="4F81BD" w:themeColor="accent1"/>
       </w:tblBorders>
-      <w:tblCellMar>
-        <w:top w:w="0" w:type="dxa"/>
-        <w:left w:w="108" w:type="dxa"/>
-        <w:bottom w:w="0" w:type="dxa"/>
-        <w:right w:w="108" w:type="dxa"/>
-      </w:tblCellMar>
     </w:tblPr>
     <w:tcPr>
       <w:shd w:val="clear" w:color="auto" w:fill="D3DFEE" w:themeFill="accent1" w:themeFillTint="3F"/>
@@ -32137,7 +32124,6 @@
     <w:tblPr>
       <w:tblStyleRowBandSize w:val="1"/>
       <w:tblStyleColBandSize w:val="1"/>
-      <w:tblInd w:w="0" w:type="dxa"/>
       <w:tblBorders>
         <w:top w:val="single" w:sz="8" w:space="0" w:color="7BA0CD" w:themeColor="accent1" w:themeTint="BF"/>
         <w:left w:val="single" w:sz="8" w:space="0" w:color="7BA0CD" w:themeColor="accent1" w:themeTint="BF"/>
@@ -32145,12 +32131,6 @@
         <w:right w:val="single" w:sz="8" w:space="0" w:color="7BA0CD" w:themeColor="accent1" w:themeTint="BF"/>
         <w:insideH w:val="single" w:sz="8" w:space="0" w:color="7BA0CD" w:themeColor="accent1" w:themeTint="BF"/>
       </w:tblBorders>
-      <w:tblCellMar>
-        <w:top w:w="0" w:type="dxa"/>
-        <w:left w:w="108" w:type="dxa"/>
-        <w:bottom w:w="0" w:type="dxa"/>
-        <w:right w:w="108" w:type="dxa"/>
-      </w:tblCellMar>
     </w:tblPr>
     <w:tblStylePr w:type="firstRow">
       <w:pPr>
@@ -32290,17 +32270,10 @@
     <w:tblPr>
       <w:tblStyleRowBandSize w:val="1"/>
       <w:tblStyleColBandSize w:val="1"/>
-      <w:tblInd w:w="0" w:type="dxa"/>
       <w:tblBorders>
         <w:top w:val="single" w:sz="8" w:space="0" w:color="4F81BD" w:themeColor="accent1"/>
         <w:bottom w:val="single" w:sz="8" w:space="0" w:color="4F81BD" w:themeColor="accent1"/>
       </w:tblBorders>
-      <w:tblCellMar>
-        <w:top w:w="0" w:type="dxa"/>
-        <w:left w:w="108" w:type="dxa"/>
-        <w:bottom w:w="0" w:type="dxa"/>
-        <w:right w:w="108" w:type="dxa"/>
-      </w:tblCellMar>
     </w:tblPr>
     <w:tblStylePr w:type="firstRow">
       <w:pPr>
@@ -32592,7 +32565,6 @@
     <w:tblPr>
       <w:tblStyleRowBandSize w:val="1"/>
       <w:tblStyleColBandSize w:val="1"/>
-      <w:tblInd w:w="0" w:type="dxa"/>
       <w:tblBorders>
         <w:top w:val="single" w:sz="8" w:space="0" w:color="4F81BD" w:themeColor="accent1"/>
         <w:left w:val="single" w:sz="8" w:space="0" w:color="4F81BD" w:themeColor="accent1"/>
@@ -32601,12 +32573,6 @@
         <w:insideH w:val="single" w:sz="8" w:space="0" w:color="4F81BD" w:themeColor="accent1"/>
         <w:insideV w:val="single" w:sz="8" w:space="0" w:color="4F81BD" w:themeColor="accent1"/>
       </w:tblBorders>
-      <w:tblCellMar>
-        <w:top w:w="0" w:type="dxa"/>
-        <w:left w:w="108" w:type="dxa"/>
-        <w:bottom w:w="0" w:type="dxa"/>
-        <w:right w:w="108" w:type="dxa"/>
-      </w:tblCellMar>
     </w:tblPr>
     <w:tblStylePr w:type="firstRow">
       <w:pPr>
@@ -32812,17 +32778,10 @@
     <w:tblPr>
       <w:tblStyleRowBandSize w:val="1"/>
       <w:tblStyleColBandSize w:val="1"/>
-      <w:tblInd w:w="0" w:type="dxa"/>
       <w:tblBorders>
         <w:top w:val="single" w:sz="8" w:space="0" w:color="000000" w:themeColor="text1"/>
         <w:bottom w:val="single" w:sz="8" w:space="0" w:color="000000" w:themeColor="text1"/>
       </w:tblBorders>
-      <w:tblCellMar>
-        <w:top w:w="0" w:type="dxa"/>
-        <w:left w:w="108" w:type="dxa"/>
-        <w:bottom w:w="0" w:type="dxa"/>
-        <w:right w:w="108" w:type="dxa"/>
-      </w:tblCellMar>
     </w:tblPr>
     <w:tblStylePr w:type="firstRow">
       <w:pPr>
@@ -33219,7 +33178,7 @@
 </file>
 
 <file path=customXml/itemProps1.xml><?xml version="1.0" encoding="utf-8"?>
-<ds:datastoreItem xmlns:ds="http://schemas.openxmlformats.org/officeDocument/2006/customXml" ds:itemID="{413E7714-1B87-4CB1-B0CA-E741C2064EE3}">
+<ds:datastoreItem xmlns:ds="http://schemas.openxmlformats.org/officeDocument/2006/customXml" ds:itemID="{8A246E27-A8CB-414D-8D6D-68AF7BBDBA52}">
   <ds:schemaRefs>
     <ds:schemaRef ds:uri="http://schemas.openxmlformats.org/officeDocument/2006/bibliography"/>
   </ds:schemaRefs>

</xml_diff>